<commit_message>
Lab_1 commit to share to pc
</commit_message>
<xml_diff>
--- a/Lab_1/Report_Lab_1.docx
+++ b/Lab_1/Report_Lab_1.docx
@@ -2115,7 +2115,7 @@
     <w:p>
       <w:pPr>
         <w:pStyle w:val="Heading1"/>
-        <w:ind w:firstLine="720"/>
+        <w:ind w:firstLine="709"/>
         <w:rPr>
           <w:rFonts w:ascii="Times New Roman" w:hAnsi="Times New Roman" w:cs="Times New Roman"/>
           <w:color w:val="000000" w:themeColor="text1"/>
@@ -2162,6 +2162,436 @@
           <w:lang w:val="en-US"/>
         </w:rPr>
         <w:t> </w:t>
+      </w:r>
+    </w:p>
+    <w:p>
+      <w:pPr>
+        <w:widowControl/>
+        <w:tabs>
+          <w:tab w:val="left" w:pos="567"/>
+          <w:tab w:val="left" w:pos="709"/>
+          <w:tab w:val="left" w:pos="1120"/>
+          <w:tab w:val="left" w:pos="1680"/>
+          <w:tab w:val="left" w:pos="2240"/>
+          <w:tab w:val="left" w:pos="2800"/>
+          <w:tab w:val="left" w:pos="3360"/>
+          <w:tab w:val="left" w:pos="3920"/>
+          <w:tab w:val="left" w:pos="4480"/>
+          <w:tab w:val="left" w:pos="4678"/>
+          <w:tab w:val="left" w:pos="5040"/>
+          <w:tab w:val="left" w:pos="5600"/>
+          <w:tab w:val="left" w:pos="5812"/>
+          <w:tab w:val="left" w:pos="6096"/>
+          <w:tab w:val="left" w:pos="6720"/>
+        </w:tabs>
+        <w:adjustRightInd w:val="0"/>
+        <w:spacing w:line="276" w:lineRule="auto"/>
+        <w:ind w:firstLine="709"/>
+        <w:jc w:val="both"/>
+        <w:rPr>
+          <w:rFonts w:eastAsiaTheme="minorHAnsi"/>
+          <w:sz w:val="28"/>
+          <w:szCs w:val="28"/>
+          <w:lang w:val="en-BY"/>
+          <w14:ligatures w14:val="standardContextual"/>
+        </w:rPr>
+      </w:pPr>
+      <w:r>
+        <w:rPr>
+          <w:rFonts w:eastAsiaTheme="minorHAnsi"/>
+          <w:sz w:val="28"/>
+          <w:szCs w:val="28"/>
+          <w14:ligatures w14:val="standardContextual"/>
+        </w:rPr>
+        <w:t xml:space="preserve">Изучить </w:t>
+      </w:r>
+      <w:r>
+        <w:rPr>
+          <w:rFonts w:eastAsiaTheme="minorHAnsi"/>
+          <w:sz w:val="28"/>
+          <w:szCs w:val="28"/>
+          <w14:ligatures w14:val="standardContextual"/>
+        </w:rPr>
+        <w:t xml:space="preserve">элементы </w:t>
+      </w:r>
+      <w:r>
+        <w:rPr>
+          <w:rFonts w:eastAsiaTheme="minorHAnsi"/>
+          <w:sz w:val="28"/>
+          <w:szCs w:val="28"/>
+          <w14:ligatures w14:val="standardContextual"/>
+        </w:rPr>
+        <w:t>и конструкци</w:t>
+      </w:r>
+      <w:r>
+        <w:rPr>
+          <w:rFonts w:eastAsiaTheme="minorHAnsi"/>
+          <w:sz w:val="28"/>
+          <w:szCs w:val="28"/>
+          <w14:ligatures w14:val="standardContextual"/>
+        </w:rPr>
+        <w:t>и</w:t>
+      </w:r>
+      <w:r>
+        <w:rPr>
+          <w:rFonts w:eastAsiaTheme="minorHAnsi"/>
+          <w:sz w:val="28"/>
+          <w:szCs w:val="28"/>
+          <w14:ligatures w14:val="standardContextual"/>
+        </w:rPr>
+        <w:t xml:space="preserve"> скриптов </w:t>
+      </w:r>
+      <w:proofErr w:type="spellStart"/>
+      <w:r>
+        <w:rPr>
+          <w:rFonts w:eastAsiaTheme="minorHAnsi"/>
+          <w:i/>
+          <w:iCs/>
+          <w:sz w:val="28"/>
+          <w:szCs w:val="28"/>
+          <w14:ligatures w14:val="standardContextual"/>
+        </w:rPr>
+        <w:t>shell</w:t>
+      </w:r>
+      <w:proofErr w:type="spellEnd"/>
+      <w:r>
+        <w:rPr>
+          <w:rFonts w:eastAsiaTheme="minorHAnsi"/>
+          <w:sz w:val="28"/>
+          <w:szCs w:val="28"/>
+          <w14:ligatures w14:val="standardContextual"/>
+        </w:rPr>
+        <w:t>: переменны</w:t>
+      </w:r>
+      <w:r>
+        <w:rPr>
+          <w:rFonts w:eastAsiaTheme="minorHAnsi"/>
+          <w:sz w:val="28"/>
+          <w:szCs w:val="28"/>
+          <w14:ligatures w14:val="standardContextual"/>
+        </w:rPr>
+        <w:t>е</w:t>
+      </w:r>
+      <w:r>
+        <w:rPr>
+          <w:rFonts w:eastAsiaTheme="minorHAnsi"/>
+          <w:sz w:val="28"/>
+          <w:szCs w:val="28"/>
+          <w14:ligatures w14:val="standardContextual"/>
+        </w:rPr>
+        <w:t>, параметр</w:t>
+      </w:r>
+      <w:r>
+        <w:rPr>
+          <w:rFonts w:eastAsiaTheme="minorHAnsi"/>
+          <w:sz w:val="28"/>
+          <w:szCs w:val="28"/>
+          <w14:ligatures w14:val="standardContextual"/>
+        </w:rPr>
+        <w:t>ы</w:t>
+      </w:r>
+      <w:r>
+        <w:rPr>
+          <w:rFonts w:eastAsiaTheme="minorHAnsi"/>
+          <w:sz w:val="28"/>
+          <w:szCs w:val="28"/>
+          <w14:ligatures w14:val="standardContextual"/>
+        </w:rPr>
+        <w:t>, ветвлени</w:t>
+      </w:r>
+      <w:r>
+        <w:rPr>
+          <w:rFonts w:eastAsiaTheme="minorHAnsi"/>
+          <w:sz w:val="28"/>
+          <w:szCs w:val="28"/>
+          <w14:ligatures w14:val="standardContextual"/>
+        </w:rPr>
+        <w:t>я</w:t>
+      </w:r>
+      <w:r>
+        <w:rPr>
+          <w:rFonts w:eastAsiaTheme="minorHAnsi"/>
+          <w:sz w:val="28"/>
+          <w:szCs w:val="28"/>
+          <w14:ligatures w14:val="standardContextual"/>
+        </w:rPr>
+        <w:t>, цикл</w:t>
+      </w:r>
+      <w:r>
+        <w:rPr>
+          <w:rFonts w:eastAsiaTheme="minorHAnsi"/>
+          <w:sz w:val="28"/>
+          <w:szCs w:val="28"/>
+          <w14:ligatures w14:val="standardContextual"/>
+        </w:rPr>
+        <w:t>ы</w:t>
+      </w:r>
+      <w:r>
+        <w:rPr>
+          <w:rFonts w:eastAsiaTheme="minorHAnsi"/>
+          <w:sz w:val="28"/>
+          <w:szCs w:val="28"/>
+          <w14:ligatures w14:val="standardContextual"/>
+        </w:rPr>
+        <w:t>, вычислени</w:t>
+      </w:r>
+      <w:r>
+        <w:rPr>
+          <w:rFonts w:eastAsiaTheme="minorHAnsi"/>
+          <w:sz w:val="28"/>
+          <w:szCs w:val="28"/>
+          <w14:ligatures w14:val="standardContextual"/>
+        </w:rPr>
+        <w:t>я</w:t>
+      </w:r>
+      <w:r>
+        <w:rPr>
+          <w:rFonts w:eastAsiaTheme="minorHAnsi"/>
+          <w:sz w:val="28"/>
+          <w:szCs w:val="28"/>
+          <w14:ligatures w14:val="standardContextual"/>
+        </w:rPr>
+        <w:t>, коман</w:t>
+      </w:r>
+      <w:r>
+        <w:rPr>
+          <w:rFonts w:eastAsiaTheme="minorHAnsi"/>
+          <w:sz w:val="28"/>
+          <w:szCs w:val="28"/>
+          <w14:ligatures w14:val="standardContextual"/>
+        </w:rPr>
+        <w:t>ды</w:t>
+      </w:r>
+      <w:r>
+        <w:rPr>
+          <w:rFonts w:eastAsiaTheme="minorHAnsi"/>
+          <w:sz w:val="28"/>
+          <w:szCs w:val="28"/>
+          <w14:ligatures w14:val="standardContextual"/>
+        </w:rPr>
+        <w:t xml:space="preserve"> </w:t>
+      </w:r>
+      <w:proofErr w:type="spellStart"/>
+      <w:r>
+        <w:rPr>
+          <w:rFonts w:eastAsiaTheme="minorHAnsi"/>
+          <w:i/>
+          <w:iCs/>
+          <w:sz w:val="28"/>
+          <w:szCs w:val="28"/>
+          <w14:ligatures w14:val="standardContextual"/>
+        </w:rPr>
+        <w:t>shell</w:t>
+      </w:r>
+      <w:proofErr w:type="spellEnd"/>
+      <w:r>
+        <w:rPr>
+          <w:rFonts w:eastAsiaTheme="minorHAnsi"/>
+          <w:sz w:val="28"/>
+          <w:szCs w:val="28"/>
+          <w14:ligatures w14:val="standardContextual"/>
+        </w:rPr>
+        <w:t xml:space="preserve"> и вызов</w:t>
+      </w:r>
+      <w:r>
+        <w:rPr>
+          <w:rFonts w:eastAsiaTheme="minorHAnsi"/>
+          <w:sz w:val="28"/>
+          <w:szCs w:val="28"/>
+          <w14:ligatures w14:val="standardContextual"/>
+        </w:rPr>
+        <w:t>ы</w:t>
+      </w:r>
+      <w:r>
+        <w:rPr>
+          <w:rFonts w:eastAsiaTheme="minorHAnsi"/>
+          <w:sz w:val="28"/>
+          <w:szCs w:val="28"/>
+          <w14:ligatures w14:val="standardContextual"/>
+        </w:rPr>
+        <w:t xml:space="preserve"> внешних программ</w:t>
+      </w:r>
+      <w:r>
+        <w:rPr>
+          <w:rFonts w:eastAsiaTheme="minorHAnsi"/>
+          <w:sz w:val="28"/>
+          <w:szCs w:val="28"/>
+          <w14:ligatures w14:val="standardContextual"/>
+        </w:rPr>
+        <w:t xml:space="preserve"> </w:t>
+      </w:r>
+      <w:r>
+        <w:rPr>
+          <w:rFonts w:eastAsiaTheme="minorHAnsi"/>
+          <w:sz w:val="28"/>
+          <w:szCs w:val="28"/>
+          <w14:ligatures w14:val="standardContextual"/>
+        </w:rPr>
+        <w:t>для решения достаточно сложной задачи, имеющей практическое значение</w:t>
+      </w:r>
+      <w:r>
+        <w:rPr>
+          <w:rFonts w:eastAsiaTheme="minorHAnsi"/>
+          <w:sz w:val="28"/>
+          <w:szCs w:val="28"/>
+          <w14:ligatures w14:val="standardContextual"/>
+        </w:rPr>
+        <w:t xml:space="preserve">, </w:t>
+      </w:r>
+      <w:r>
+        <w:rPr>
+          <w:rFonts w:eastAsiaTheme="minorHAnsi"/>
+          <w:sz w:val="28"/>
+          <w:szCs w:val="28"/>
+          <w14:ligatures w14:val="standardContextual"/>
+        </w:rPr>
+        <w:t>а также принцип</w:t>
+      </w:r>
+      <w:r>
+        <w:rPr>
+          <w:rFonts w:eastAsiaTheme="minorHAnsi"/>
+          <w:sz w:val="28"/>
+          <w:szCs w:val="28"/>
+          <w14:ligatures w14:val="standardContextual"/>
+        </w:rPr>
+        <w:t>ы</w:t>
+      </w:r>
+      <w:r>
+        <w:rPr>
+          <w:rFonts w:eastAsiaTheme="minorHAnsi"/>
+          <w:sz w:val="28"/>
+          <w:szCs w:val="28"/>
+          <w14:ligatures w14:val="standardContextual"/>
+        </w:rPr>
+        <w:t xml:space="preserve"> интеграции </w:t>
+      </w:r>
+      <w:r>
+        <w:rPr>
+          <w:rFonts w:eastAsiaTheme="minorHAnsi"/>
+          <w:i/>
+          <w:iCs/>
+          <w:sz w:val="28"/>
+          <w:szCs w:val="28"/>
+          <w14:ligatures w14:val="standardContextual"/>
+        </w:rPr>
+        <w:t>Unix</w:t>
+      </w:r>
+      <w:r>
+        <w:rPr>
+          <w:rFonts w:eastAsiaTheme="minorHAnsi"/>
+          <w:sz w:val="28"/>
+          <w:szCs w:val="28"/>
+          <w14:ligatures w14:val="standardContextual"/>
+        </w:rPr>
+        <w:t xml:space="preserve">-программ скриптами </w:t>
+      </w:r>
+      <w:proofErr w:type="spellStart"/>
+      <w:r>
+        <w:rPr>
+          <w:rFonts w:eastAsiaTheme="minorHAnsi"/>
+          <w:i/>
+          <w:iCs/>
+          <w:sz w:val="28"/>
+          <w:szCs w:val="28"/>
+          <w14:ligatures w14:val="standardContextual"/>
+        </w:rPr>
+        <w:t>shell</w:t>
+      </w:r>
+      <w:proofErr w:type="spellEnd"/>
+      <w:r>
+        <w:rPr>
+          <w:rFonts w:eastAsiaTheme="minorHAnsi"/>
+          <w:sz w:val="28"/>
+          <w:szCs w:val="28"/>
+          <w14:ligatures w14:val="standardContextual"/>
+        </w:rPr>
+        <w:t>.</w:t>
+      </w:r>
+      <w:r>
+        <w:rPr>
+          <w:rFonts w:eastAsiaTheme="minorHAnsi"/>
+          <w:sz w:val="28"/>
+          <w:szCs w:val="28"/>
+          <w14:ligatures w14:val="standardContextual"/>
+        </w:rPr>
+        <w:t xml:space="preserve"> </w:t>
+      </w:r>
+      <w:r>
+        <w:rPr>
+          <w:rFonts w:eastAsiaTheme="minorHAnsi"/>
+          <w:sz w:val="28"/>
+          <w:szCs w:val="28"/>
+          <w14:ligatures w14:val="standardContextual"/>
+        </w:rPr>
+        <w:t xml:space="preserve">Написать скрипт для оболочки </w:t>
+      </w:r>
+      <w:r>
+        <w:rPr>
+          <w:rFonts w:eastAsiaTheme="minorHAnsi"/>
+          <w:i/>
+          <w:iCs/>
+          <w:sz w:val="28"/>
+          <w:szCs w:val="28"/>
+          <w:lang w:val="en-US"/>
+          <w14:ligatures w14:val="standardContextual"/>
+        </w:rPr>
+        <w:t>shell</w:t>
+      </w:r>
+      <w:r>
+        <w:rPr>
+          <w:rFonts w:eastAsiaTheme="minorHAnsi"/>
+          <w:i/>
+          <w:iCs/>
+          <w:sz w:val="28"/>
+          <w:szCs w:val="28"/>
+          <w14:ligatures w14:val="standardContextual"/>
+        </w:rPr>
+        <w:t xml:space="preserve">, </w:t>
+      </w:r>
+      <w:r>
+        <w:rPr>
+          <w:rFonts w:eastAsiaTheme="minorHAnsi"/>
+          <w:sz w:val="28"/>
+          <w:szCs w:val="28"/>
+          <w14:ligatures w14:val="standardContextual"/>
+        </w:rPr>
+        <w:t xml:space="preserve">который представляет собой реализацию карточной игры </w:t>
+      </w:r>
+      <w:r>
+        <w:rPr>
+          <w:rFonts w:eastAsiaTheme="minorHAnsi"/>
+          <w:sz w:val="28"/>
+          <w:szCs w:val="28"/>
+          <w14:ligatures w14:val="standardContextual"/>
+        </w:rPr>
+        <w:t>«</w:t>
+      </w:r>
+      <w:r>
+        <w:rPr>
+          <w:rFonts w:eastAsiaTheme="minorHAnsi"/>
+          <w:sz w:val="28"/>
+          <w:szCs w:val="28"/>
+          <w14:ligatures w14:val="standardContextual"/>
+        </w:rPr>
+        <w:t>Мемо</w:t>
+      </w:r>
+      <w:r>
+        <w:rPr>
+          <w:rFonts w:eastAsiaTheme="minorHAnsi"/>
+          <w:sz w:val="28"/>
+          <w:szCs w:val="28"/>
+          <w14:ligatures w14:val="standardContextual"/>
+        </w:rPr>
+        <w:t>»</w:t>
+      </w:r>
+      <w:r>
+        <w:rPr>
+          <w:rFonts w:eastAsiaTheme="minorHAnsi"/>
+          <w:sz w:val="28"/>
+          <w:szCs w:val="28"/>
+          <w14:ligatures w14:val="standardContextual"/>
+        </w:rPr>
+        <w:t>.</w:t>
       </w:r>
     </w:p>
     <w:p>
@@ -2195,413 +2625,981 @@
           <w14:ligatures w14:val="standardContextual"/>
         </w:rPr>
       </w:pPr>
-      <w:r>
-        <w:rPr>
+    </w:p>
+    <w:p>
+      <w:pPr>
+        <w:widowControl/>
+        <w:tabs>
+          <w:tab w:val="left" w:pos="560"/>
+          <w:tab w:val="left" w:pos="1120"/>
+          <w:tab w:val="left" w:pos="1680"/>
+          <w:tab w:val="left" w:pos="2240"/>
+          <w:tab w:val="left" w:pos="2800"/>
+          <w:tab w:val="left" w:pos="3360"/>
+          <w:tab w:val="left" w:pos="3920"/>
+          <w:tab w:val="left" w:pos="4480"/>
+          <w:tab w:val="left" w:pos="5040"/>
+          <w:tab w:val="left" w:pos="5600"/>
+          <w:tab w:val="left" w:pos="6160"/>
+          <w:tab w:val="left" w:pos="6720"/>
+        </w:tabs>
+        <w:adjustRightInd w:val="0"/>
+        <w:spacing w:line="276" w:lineRule="auto"/>
+        <w:jc w:val="both"/>
+        <w:rPr>
+          <w:rStyle w:val="normaltextrun"/>
           <w:rFonts w:eastAsiaTheme="minorHAnsi"/>
           <w:sz w:val="28"/>
           <w:szCs w:val="28"/>
           <w14:ligatures w14:val="standardContextual"/>
         </w:rPr>
+      </w:pPr>
+      <w:r>
+        <w:rPr>
+          <w:rFonts w:eastAsiaTheme="minorHAnsi"/>
+          <w:sz w:val="28"/>
+          <w:szCs w:val="28"/>
+          <w14:ligatures w14:val="standardContextual"/>
+        </w:rPr>
+        <w:br w:type="page"/>
+      </w:r>
+    </w:p>
+    <w:p>
+      <w:pPr>
+        <w:pStyle w:val="paragraph"/>
+        <w:spacing w:before="0" w:beforeAutospacing="0" w:after="0" w:afterAutospacing="0"/>
+        <w:ind w:firstLine="709"/>
+        <w:textAlignment w:val="baseline"/>
+        <w:outlineLvl w:val="0"/>
+        <w:rPr>
+          <w:rStyle w:val="eop"/>
+          <w:sz w:val="28"/>
+          <w:szCs w:val="28"/>
+          <w:lang w:val="ru-RU"/>
+        </w:rPr>
+      </w:pPr>
+      <w:bookmarkStart w:id="1" w:name="_Toc146836468"/>
+      <w:r>
+        <w:rPr>
+          <w:rStyle w:val="normaltextrun"/>
+          <w:b/>
+          <w:bCs/>
+          <w:sz w:val="32"/>
+          <w:szCs w:val="32"/>
+          <w:lang w:val="ru-RU"/>
+        </w:rPr>
+        <w:lastRenderedPageBreak/>
+        <w:t>2 ТЕОРЕТИЧЕСКИЕ СВЕДЕНИЯ</w:t>
+      </w:r>
+      <w:bookmarkEnd w:id="1"/>
+      <w:r>
+        <w:rPr>
+          <w:rStyle w:val="eop"/>
+          <w:sz w:val="32"/>
+          <w:szCs w:val="32"/>
+        </w:rPr>
+        <w:t> </w:t>
+      </w:r>
+      <w:r>
+        <w:rPr>
+          <w:rStyle w:val="eop"/>
+          <w:sz w:val="32"/>
+          <w:szCs w:val="32"/>
+          <w:lang w:val="ru-RU"/>
+        </w:rPr>
+        <w:br/>
+      </w:r>
+      <w:r>
+        <w:rPr>
+          <w:rStyle w:val="eop"/>
+          <w:sz w:val="32"/>
+          <w:szCs w:val="32"/>
+          <w:lang w:val="ru-RU"/>
+        </w:rPr>
         <w:tab/>
-        <w:t xml:space="preserve">  </w:t>
-      </w:r>
-      <w:r>
-        <w:rPr>
-          <w:rFonts w:eastAsiaTheme="minorHAnsi"/>
-          <w:sz w:val="28"/>
-          <w:szCs w:val="28"/>
-          <w14:ligatures w14:val="standardContextual"/>
-        </w:rPr>
-        <w:t xml:space="preserve">Изучить </w:t>
-      </w:r>
-      <w:r>
-        <w:rPr>
-          <w:rFonts w:eastAsiaTheme="minorHAnsi"/>
-          <w:sz w:val="28"/>
-          <w:szCs w:val="28"/>
-          <w14:ligatures w14:val="standardContextual"/>
-        </w:rPr>
-        <w:t xml:space="preserve">элементы </w:t>
-      </w:r>
-      <w:r>
-        <w:rPr>
-          <w:rFonts w:eastAsiaTheme="minorHAnsi"/>
-          <w:sz w:val="28"/>
-          <w:szCs w:val="28"/>
-          <w14:ligatures w14:val="standardContextual"/>
-        </w:rPr>
-        <w:t>и конструкци</w:t>
-      </w:r>
-      <w:r>
-        <w:rPr>
-          <w:rFonts w:eastAsiaTheme="minorHAnsi"/>
-          <w:sz w:val="28"/>
-          <w:szCs w:val="28"/>
-          <w14:ligatures w14:val="standardContextual"/>
-        </w:rPr>
-        <w:t>и</w:t>
-      </w:r>
-      <w:r>
-        <w:rPr>
-          <w:rFonts w:eastAsiaTheme="minorHAnsi"/>
-          <w:sz w:val="28"/>
-          <w:szCs w:val="28"/>
-          <w14:ligatures w14:val="standardContextual"/>
-        </w:rPr>
-        <w:t xml:space="preserve"> скриптов </w:t>
-      </w:r>
-      <w:proofErr w:type="spellStart"/>
-      <w:r>
-        <w:rPr>
-          <w:rFonts w:eastAsiaTheme="minorHAnsi"/>
+      </w:r>
+    </w:p>
+    <w:p>
+      <w:pPr>
+        <w:pStyle w:val="paragraph"/>
+        <w:spacing w:before="0" w:beforeAutospacing="0" w:after="0" w:afterAutospacing="0" w:line="276" w:lineRule="auto"/>
+        <w:ind w:firstLine="709"/>
+        <w:jc w:val="both"/>
+        <w:textAlignment w:val="baseline"/>
+        <w:outlineLvl w:val="0"/>
+        <w:rPr>
+          <w:rStyle w:val="eop"/>
+          <w:sz w:val="28"/>
+          <w:szCs w:val="28"/>
+          <w:lang w:val="ru-RU"/>
+        </w:rPr>
+      </w:pPr>
+      <w:r>
+        <w:rPr>
+          <w:rStyle w:val="eop"/>
           <w:i/>
           <w:iCs/>
           <w:sz w:val="28"/>
           <w:szCs w:val="28"/>
-          <w14:ligatures w14:val="standardContextual"/>
-        </w:rPr>
-        <w:t>shell</w:t>
-      </w:r>
-      <w:proofErr w:type="spellEnd"/>
-      <w:r>
-        <w:rPr>
-          <w:rFonts w:eastAsiaTheme="minorHAnsi"/>
-          <w:sz w:val="28"/>
-          <w:szCs w:val="28"/>
-          <w14:ligatures w14:val="standardContextual"/>
-        </w:rPr>
-        <w:t>: переменны</w:t>
-      </w:r>
-      <w:r>
-        <w:rPr>
-          <w:rFonts w:eastAsiaTheme="minorHAnsi"/>
-          <w:sz w:val="28"/>
-          <w:szCs w:val="28"/>
-          <w14:ligatures w14:val="standardContextual"/>
-        </w:rPr>
-        <w:t>е</w:t>
-      </w:r>
-      <w:r>
-        <w:rPr>
-          <w:rFonts w:eastAsiaTheme="minorHAnsi"/>
-          <w:sz w:val="28"/>
-          <w:szCs w:val="28"/>
-          <w14:ligatures w14:val="standardContextual"/>
-        </w:rPr>
-        <w:t>, параметр</w:t>
-      </w:r>
-      <w:r>
-        <w:rPr>
-          <w:rFonts w:eastAsiaTheme="minorHAnsi"/>
-          <w:sz w:val="28"/>
-          <w:szCs w:val="28"/>
-          <w14:ligatures w14:val="standardContextual"/>
-        </w:rPr>
-        <w:t>ы</w:t>
-      </w:r>
-      <w:r>
-        <w:rPr>
-          <w:rFonts w:eastAsiaTheme="minorHAnsi"/>
-          <w:sz w:val="28"/>
-          <w:szCs w:val="28"/>
-          <w14:ligatures w14:val="standardContextual"/>
-        </w:rPr>
-        <w:t>, ветвлени</w:t>
-      </w:r>
-      <w:r>
-        <w:rPr>
-          <w:rFonts w:eastAsiaTheme="minorHAnsi"/>
-          <w:sz w:val="28"/>
-          <w:szCs w:val="28"/>
-          <w14:ligatures w14:val="standardContextual"/>
-        </w:rPr>
-        <w:t>я</w:t>
-      </w:r>
-      <w:r>
-        <w:rPr>
-          <w:rFonts w:eastAsiaTheme="minorHAnsi"/>
-          <w:sz w:val="28"/>
-          <w:szCs w:val="28"/>
-          <w14:ligatures w14:val="standardContextual"/>
-        </w:rPr>
-        <w:t>, цикл</w:t>
-      </w:r>
-      <w:r>
-        <w:rPr>
-          <w:rFonts w:eastAsiaTheme="minorHAnsi"/>
-          <w:sz w:val="28"/>
-          <w:szCs w:val="28"/>
-          <w14:ligatures w14:val="standardContextual"/>
-        </w:rPr>
-        <w:t>ы</w:t>
-      </w:r>
-      <w:r>
-        <w:rPr>
-          <w:rFonts w:eastAsiaTheme="minorHAnsi"/>
-          <w:sz w:val="28"/>
-          <w:szCs w:val="28"/>
-          <w14:ligatures w14:val="standardContextual"/>
-        </w:rPr>
-        <w:t>, вычислени</w:t>
-      </w:r>
-      <w:r>
-        <w:rPr>
-          <w:rFonts w:eastAsiaTheme="minorHAnsi"/>
-          <w:sz w:val="28"/>
-          <w:szCs w:val="28"/>
-          <w14:ligatures w14:val="standardContextual"/>
-        </w:rPr>
-        <w:t>я</w:t>
-      </w:r>
-      <w:r>
-        <w:rPr>
-          <w:rFonts w:eastAsiaTheme="minorHAnsi"/>
-          <w:sz w:val="28"/>
-          <w:szCs w:val="28"/>
-          <w14:ligatures w14:val="standardContextual"/>
-        </w:rPr>
-        <w:t>, коман</w:t>
-      </w:r>
-      <w:r>
-        <w:rPr>
-          <w:rFonts w:eastAsiaTheme="minorHAnsi"/>
-          <w:sz w:val="28"/>
-          <w:szCs w:val="28"/>
-          <w14:ligatures w14:val="standardContextual"/>
-        </w:rPr>
-        <w:t>ды</w:t>
-      </w:r>
-      <w:r>
-        <w:rPr>
-          <w:rFonts w:eastAsiaTheme="minorHAnsi"/>
-          <w:sz w:val="28"/>
-          <w:szCs w:val="28"/>
-          <w14:ligatures w14:val="standardContextual"/>
+        </w:rPr>
+        <w:t>Shell</w:t>
+      </w:r>
+      <w:r>
+        <w:rPr>
+          <w:rStyle w:val="eop"/>
+          <w:sz w:val="28"/>
+          <w:szCs w:val="28"/>
+          <w:lang w:val="ru-RU"/>
         </w:rPr>
         <w:t xml:space="preserve"> </w:t>
       </w:r>
-      <w:proofErr w:type="spellStart"/>
-      <w:r>
-        <w:rPr>
-          <w:rFonts w:eastAsiaTheme="minorHAnsi"/>
+      <w:r>
+        <w:rPr>
+          <w:sz w:val="28"/>
+          <w:szCs w:val="28"/>
+          <w:lang w:val="ru-RU"/>
+        </w:rPr>
+        <w:t>–</w:t>
+      </w:r>
+      <w:r>
+        <w:rPr>
+          <w:rStyle w:val="eop"/>
+          <w:sz w:val="28"/>
+          <w:szCs w:val="28"/>
+          <w:lang w:val="ru-RU"/>
+        </w:rPr>
+        <w:t xml:space="preserve"> </w:t>
+      </w:r>
+      <w:r>
+        <w:rPr>
+          <w:rStyle w:val="eop"/>
+          <w:sz w:val="28"/>
+          <w:szCs w:val="28"/>
+          <w:lang w:val="ru-RU"/>
+        </w:rPr>
+        <w:t>и</w:t>
+      </w:r>
+      <w:r>
+        <w:rPr>
+          <w:rStyle w:val="eop"/>
+          <w:sz w:val="28"/>
+          <w:szCs w:val="28"/>
+          <w:lang w:val="ru-RU"/>
+        </w:rPr>
+        <w:t>нтерпретатор командной строки</w:t>
+      </w:r>
+      <w:r>
+        <w:rPr>
+          <w:rStyle w:val="eop"/>
+          <w:sz w:val="28"/>
+          <w:szCs w:val="28"/>
+          <w:lang w:val="ru-RU"/>
+        </w:rPr>
+        <w:t xml:space="preserve">, представляющий собой программу, которая принимает команды от пользователя и исполняет их. К ключевым функциям </w:t>
+      </w:r>
+      <w:r>
+        <w:rPr>
+          <w:rStyle w:val="eop"/>
           <w:i/>
           <w:iCs/>
           <w:sz w:val="28"/>
           <w:szCs w:val="28"/>
-          <w14:ligatures w14:val="standardContextual"/>
         </w:rPr>
         <w:t>shell</w:t>
       </w:r>
-      <w:proofErr w:type="spellEnd"/>
-      <w:r>
-        <w:rPr>
-          <w:rFonts w:eastAsiaTheme="minorHAnsi"/>
-          <w:sz w:val="28"/>
-          <w:szCs w:val="28"/>
-          <w14:ligatures w14:val="standardContextual"/>
-        </w:rPr>
-        <w:t xml:space="preserve"> и вызов</w:t>
-      </w:r>
-      <w:r>
-        <w:rPr>
-          <w:rFonts w:eastAsiaTheme="minorHAnsi"/>
-          <w:sz w:val="28"/>
-          <w:szCs w:val="28"/>
-          <w14:ligatures w14:val="standardContextual"/>
-        </w:rPr>
-        <w:t>ы</w:t>
-      </w:r>
-      <w:r>
-        <w:rPr>
-          <w:rFonts w:eastAsiaTheme="minorHAnsi"/>
-          <w:sz w:val="28"/>
-          <w:szCs w:val="28"/>
-          <w14:ligatures w14:val="standardContextual"/>
-        </w:rPr>
-        <w:t xml:space="preserve"> внешних программ</w:t>
-      </w:r>
-      <w:r>
-        <w:rPr>
-          <w:rFonts w:eastAsiaTheme="minorHAnsi"/>
-          <w:sz w:val="28"/>
-          <w:szCs w:val="28"/>
-          <w14:ligatures w14:val="standardContextual"/>
-        </w:rPr>
-        <w:t xml:space="preserve"> </w:t>
-      </w:r>
-      <w:r>
-        <w:rPr>
-          <w:rFonts w:eastAsiaTheme="minorHAnsi"/>
-          <w:sz w:val="28"/>
-          <w:szCs w:val="28"/>
-          <w14:ligatures w14:val="standardContextual"/>
-        </w:rPr>
-        <w:t>для решения достаточно сложной задачи, имеющей практическое значение</w:t>
-      </w:r>
-      <w:r>
-        <w:rPr>
-          <w:rFonts w:eastAsiaTheme="minorHAnsi"/>
-          <w:sz w:val="28"/>
-          <w:szCs w:val="28"/>
-          <w14:ligatures w14:val="standardContextual"/>
-        </w:rPr>
-        <w:t xml:space="preserve">, </w:t>
-      </w:r>
-      <w:r>
-        <w:rPr>
-          <w:rFonts w:eastAsiaTheme="minorHAnsi"/>
-          <w:sz w:val="28"/>
-          <w:szCs w:val="28"/>
-          <w14:ligatures w14:val="standardContextual"/>
-        </w:rPr>
-        <w:t>а также принцип</w:t>
-      </w:r>
-      <w:r>
-        <w:rPr>
-          <w:rFonts w:eastAsiaTheme="minorHAnsi"/>
-          <w:sz w:val="28"/>
-          <w:szCs w:val="28"/>
-          <w14:ligatures w14:val="standardContextual"/>
-        </w:rPr>
-        <w:t>ы</w:t>
-      </w:r>
-      <w:r>
-        <w:rPr>
-          <w:rFonts w:eastAsiaTheme="minorHAnsi"/>
-          <w:sz w:val="28"/>
-          <w:szCs w:val="28"/>
-          <w14:ligatures w14:val="standardContextual"/>
-        </w:rPr>
-        <w:t xml:space="preserve"> интеграции </w:t>
-      </w:r>
-      <w:r>
-        <w:rPr>
-          <w:rFonts w:eastAsiaTheme="minorHAnsi"/>
+      <w:r>
+        <w:rPr>
+          <w:rStyle w:val="eop"/>
+          <w:sz w:val="28"/>
+          <w:szCs w:val="28"/>
+          <w:lang w:val="ru-RU"/>
+        </w:rPr>
+        <w:t xml:space="preserve"> относятся такие операции, как взаимодействие с пользователем, редактирование командной строки, история команд, обработка шаблонов имен, перенаправление потоков ввода/вывода команд, управление заданиями.</w:t>
+      </w:r>
+    </w:p>
+    <w:p>
+      <w:pPr>
+        <w:pStyle w:val="paragraph"/>
+        <w:spacing w:before="0" w:beforeAutospacing="0" w:after="0" w:afterAutospacing="0" w:line="276" w:lineRule="auto"/>
+        <w:ind w:firstLine="709"/>
+        <w:jc w:val="both"/>
+        <w:textAlignment w:val="baseline"/>
+        <w:outlineLvl w:val="0"/>
+        <w:rPr>
+          <w:rStyle w:val="eop"/>
+          <w:sz w:val="28"/>
+          <w:szCs w:val="28"/>
+          <w:lang w:val="ru-RU"/>
+        </w:rPr>
+      </w:pPr>
+      <w:r>
+        <w:rPr>
+          <w:rStyle w:val="eop"/>
+          <w:sz w:val="28"/>
+          <w:szCs w:val="28"/>
+          <w:lang w:val="ru-RU"/>
+        </w:rPr>
+        <w:t xml:space="preserve">Кроме того, </w:t>
+      </w:r>
+      <w:proofErr w:type="spellStart"/>
+      <w:r>
+        <w:rPr>
+          <w:rStyle w:val="eop"/>
           <w:i/>
           <w:iCs/>
           <w:sz w:val="28"/>
           <w:szCs w:val="28"/>
-          <w14:ligatures w14:val="standardContextual"/>
-        </w:rPr>
-        <w:t>Unix</w:t>
-      </w:r>
-      <w:r>
-        <w:rPr>
-          <w:rFonts w:eastAsiaTheme="minorHAnsi"/>
-          <w:sz w:val="28"/>
-          <w:szCs w:val="28"/>
-          <w14:ligatures w14:val="standardContextual"/>
-        </w:rPr>
-        <w:t xml:space="preserve">-программ скриптами </w:t>
-      </w:r>
-      <w:proofErr w:type="spellStart"/>
-      <w:r>
-        <w:rPr>
-          <w:rFonts w:eastAsiaTheme="minorHAnsi"/>
+          <w:lang w:val="ru-RU"/>
+        </w:rPr>
+        <w:t>shell</w:t>
+      </w:r>
+      <w:proofErr w:type="spellEnd"/>
+      <w:r>
+        <w:rPr>
+          <w:rStyle w:val="eop"/>
+          <w:sz w:val="28"/>
+          <w:szCs w:val="28"/>
+          <w:lang w:val="ru-RU"/>
+        </w:rPr>
+        <w:t xml:space="preserve"> </w:t>
+      </w:r>
+      <w:r>
+        <w:rPr>
+          <w:sz w:val="28"/>
+          <w:szCs w:val="28"/>
+          <w:lang w:val="ru-RU"/>
+        </w:rPr>
+        <w:t>–</w:t>
+      </w:r>
+      <w:r>
+        <w:rPr>
+          <w:rStyle w:val="eop"/>
+          <w:sz w:val="28"/>
+          <w:szCs w:val="28"/>
+          <w:lang w:val="ru-RU"/>
+        </w:rPr>
+        <w:t xml:space="preserve"> это специализированный язык программирования, в котором есть переменные, конструкции</w:t>
+      </w:r>
+      <w:r>
+        <w:rPr>
+          <w:rStyle w:val="eop"/>
+          <w:sz w:val="28"/>
+          <w:szCs w:val="28"/>
+          <w:lang w:val="ru-RU"/>
+        </w:rPr>
+        <w:t>,</w:t>
+      </w:r>
+      <w:r>
+        <w:rPr>
+          <w:rStyle w:val="eop"/>
+          <w:sz w:val="28"/>
+          <w:szCs w:val="28"/>
+          <w:lang w:val="ru-RU"/>
+        </w:rPr>
+        <w:t xml:space="preserve"> </w:t>
+      </w:r>
+      <w:r>
+        <w:rPr>
+          <w:rStyle w:val="eop"/>
+          <w:sz w:val="28"/>
+          <w:szCs w:val="28"/>
+          <w:lang w:val="ru-RU"/>
+        </w:rPr>
+        <w:t>циклы, ветвления</w:t>
+      </w:r>
+      <w:r>
+        <w:rPr>
+          <w:rStyle w:val="eop"/>
+          <w:sz w:val="28"/>
+          <w:szCs w:val="28"/>
+          <w:lang w:val="ru-RU"/>
+        </w:rPr>
+        <w:t>, функции</w:t>
+      </w:r>
+      <w:r>
+        <w:rPr>
+          <w:rStyle w:val="eop"/>
+          <w:sz w:val="28"/>
+          <w:szCs w:val="28"/>
+          <w:lang w:val="ru-RU"/>
+        </w:rPr>
+        <w:t xml:space="preserve"> [1].</w:t>
+      </w:r>
+    </w:p>
+    <w:p>
+      <w:pPr>
+        <w:pStyle w:val="paragraph"/>
+        <w:spacing w:before="0" w:beforeAutospacing="0" w:after="0" w:afterAutospacing="0" w:line="276" w:lineRule="auto"/>
+        <w:ind w:firstLine="709"/>
+        <w:jc w:val="both"/>
+        <w:textAlignment w:val="baseline"/>
+        <w:outlineLvl w:val="0"/>
+        <w:rPr>
+          <w:rStyle w:val="eop"/>
+          <w:sz w:val="28"/>
+          <w:szCs w:val="28"/>
+          <w:lang w:val="ru-RU"/>
+        </w:rPr>
+      </w:pPr>
+      <w:r>
+        <w:rPr>
+          <w:rStyle w:val="eop"/>
           <w:i/>
           <w:iCs/>
           <w:sz w:val="28"/>
           <w:szCs w:val="28"/>
-          <w14:ligatures w14:val="standardContextual"/>
-        </w:rPr>
-        <w:t>shell</w:t>
-      </w:r>
-      <w:proofErr w:type="spellEnd"/>
-      <w:r>
-        <w:rPr>
-          <w:rFonts w:eastAsiaTheme="minorHAnsi"/>
-          <w:sz w:val="28"/>
-          <w:szCs w:val="28"/>
-          <w14:ligatures w14:val="standardContextual"/>
-        </w:rPr>
-        <w:t>.</w:t>
-      </w:r>
-      <w:r>
-        <w:rPr>
-          <w:rFonts w:eastAsiaTheme="minorHAnsi"/>
-          <w:sz w:val="28"/>
-          <w:szCs w:val="28"/>
-          <w14:ligatures w14:val="standardContextual"/>
-        </w:rPr>
-        <w:t xml:space="preserve"> </w:t>
-      </w:r>
-      <w:r>
-        <w:rPr>
-          <w:rFonts w:eastAsiaTheme="minorHAnsi"/>
-          <w:sz w:val="28"/>
-          <w:szCs w:val="28"/>
-          <w14:ligatures w14:val="standardContextual"/>
-        </w:rPr>
-        <w:t xml:space="preserve">Написать скрипт для оболочки </w:t>
-      </w:r>
-      <w:r>
-        <w:rPr>
-          <w:rFonts w:eastAsiaTheme="minorHAnsi"/>
+        </w:rPr>
+        <w:t>Shell</w:t>
+      </w:r>
+      <w:r>
+        <w:rPr>
+          <w:rStyle w:val="eop"/>
+          <w:sz w:val="28"/>
+          <w:szCs w:val="28"/>
+          <w:lang w:val="ru-RU"/>
+        </w:rPr>
+        <w:t xml:space="preserve"> работает подобно оболочке, которая окружает ядро операционной системы и предоставляет пользователям доступ к различным функциям и сервисам. </w:t>
+      </w:r>
+      <w:r>
+        <w:rPr>
+          <w:rStyle w:val="eop"/>
+          <w:sz w:val="28"/>
+          <w:szCs w:val="28"/>
+          <w:lang w:val="ru-RU"/>
+        </w:rPr>
+        <w:t xml:space="preserve">Она позволяет запускать </w:t>
+      </w:r>
+      <w:r>
+        <w:rPr>
+          <w:rStyle w:val="eop"/>
+          <w:sz w:val="28"/>
+          <w:szCs w:val="28"/>
+          <w:lang w:val="ru-RU"/>
+        </w:rPr>
+        <w:t xml:space="preserve">сторонние программы, создавать и запускать скрипты и автоматизировать различные задачи. </w:t>
+      </w:r>
+      <w:r>
+        <w:rPr>
+          <w:rStyle w:val="eop"/>
+          <w:sz w:val="28"/>
+          <w:szCs w:val="28"/>
+          <w:lang w:val="ru-RU"/>
+        </w:rPr>
+        <w:t xml:space="preserve">Эту </w:t>
+      </w:r>
+      <w:r>
+        <w:rPr>
+          <w:rStyle w:val="eop"/>
+          <w:sz w:val="28"/>
+          <w:szCs w:val="28"/>
+          <w:lang w:val="ru-RU"/>
+        </w:rPr>
+        <w:t>оболочку</w:t>
+      </w:r>
+      <w:r>
+        <w:rPr>
+          <w:rStyle w:val="eop"/>
+          <w:sz w:val="28"/>
+          <w:szCs w:val="28"/>
+          <w:lang w:val="ru-RU"/>
+        </w:rPr>
+        <w:t xml:space="preserve"> также можно использовать </w:t>
+      </w:r>
+      <w:r>
+        <w:rPr>
+          <w:rStyle w:val="eop"/>
+          <w:sz w:val="28"/>
+          <w:szCs w:val="28"/>
+          <w:lang w:val="ru-RU"/>
+        </w:rPr>
+        <w:t xml:space="preserve">для управления удаленными серверами через протоколы командной строки [2]. </w:t>
+      </w:r>
+    </w:p>
+    <w:p>
+      <w:pPr>
+        <w:pStyle w:val="paragraph"/>
+        <w:spacing w:before="0" w:beforeAutospacing="0" w:after="0" w:afterAutospacing="0" w:line="276" w:lineRule="auto"/>
+        <w:ind w:firstLine="709"/>
+        <w:jc w:val="both"/>
+        <w:textAlignment w:val="baseline"/>
+        <w:outlineLvl w:val="0"/>
+        <w:rPr>
+          <w:rStyle w:val="eop"/>
+          <w:sz w:val="28"/>
+          <w:szCs w:val="28"/>
+          <w:lang w:val="ru-RU"/>
+        </w:rPr>
+      </w:pPr>
+      <w:r>
+        <w:rPr>
+          <w:rStyle w:val="eop"/>
+          <w:sz w:val="28"/>
+          <w:szCs w:val="28"/>
+          <w:lang w:val="ru-RU"/>
+        </w:rPr>
+        <w:t>Ввод и вывод распределяется между тремя стандартными потоками:</w:t>
+      </w:r>
+    </w:p>
+    <w:p>
+      <w:pPr>
+        <w:pStyle w:val="ListParagraph"/>
+        <w:widowControl/>
+        <w:numPr>
+          <w:ilvl w:val="0"/>
+          <w:numId w:val="10"/>
+        </w:numPr>
+        <w:tabs>
+          <w:tab w:val="left" w:pos="993"/>
+        </w:tabs>
+        <w:autoSpaceDE/>
+        <w:spacing w:line="276" w:lineRule="auto"/>
+        <w:ind w:left="0" w:firstLine="709"/>
+        <w:jc w:val="both"/>
+        <w:textAlignment w:val="baseline"/>
+        <w:rPr>
+          <w:sz w:val="28"/>
+          <w:szCs w:val="28"/>
+        </w:rPr>
+      </w:pPr>
+      <w:r>
+        <w:rPr>
           <w:i/>
           <w:iCs/>
           <w:sz w:val="28"/>
           <w:szCs w:val="28"/>
           <w:lang w:val="en-US"/>
-          <w14:ligatures w14:val="standardContextual"/>
-        </w:rPr>
-        <w:t>shell</w:t>
-      </w:r>
-      <w:r>
-        <w:rPr>
-          <w:rFonts w:eastAsiaTheme="minorHAnsi"/>
+        </w:rPr>
+        <w:t>S</w:t>
+      </w:r>
+      <w:r>
+        <w:rPr>
           <w:i/>
           <w:iCs/>
           <w:sz w:val="28"/>
           <w:szCs w:val="28"/>
-          <w14:ligatures w14:val="standardContextual"/>
-        </w:rPr>
-        <w:t xml:space="preserve">, </w:t>
-      </w:r>
-      <w:r>
-        <w:rPr>
-          <w:rFonts w:eastAsiaTheme="minorHAnsi"/>
-          <w:sz w:val="28"/>
-          <w:szCs w:val="28"/>
-          <w14:ligatures w14:val="standardContextual"/>
-        </w:rPr>
-        <w:t xml:space="preserve">который представляет собой реализацию карточной игры </w:t>
-      </w:r>
-      <w:r>
-        <w:rPr>
-          <w:rFonts w:eastAsiaTheme="minorHAnsi"/>
-          <w:sz w:val="28"/>
-          <w:szCs w:val="28"/>
-          <w14:ligatures w14:val="standardContextual"/>
-        </w:rPr>
-        <w:t>«</w:t>
-      </w:r>
-      <w:r>
-        <w:rPr>
-          <w:rFonts w:eastAsiaTheme="minorHAnsi"/>
-          <w:sz w:val="28"/>
-          <w:szCs w:val="28"/>
-          <w14:ligatures w14:val="standardContextual"/>
-        </w:rPr>
-        <w:t>Мемо</w:t>
-      </w:r>
-      <w:r>
-        <w:rPr>
-          <w:rFonts w:eastAsiaTheme="minorHAnsi"/>
-          <w:sz w:val="28"/>
-          <w:szCs w:val="28"/>
-          <w14:ligatures w14:val="standardContextual"/>
-        </w:rPr>
-        <w:t>»</w:t>
-      </w:r>
-      <w:r>
-        <w:rPr>
-          <w:rFonts w:eastAsiaTheme="minorHAnsi"/>
-          <w:sz w:val="28"/>
-          <w:szCs w:val="28"/>
-          <w14:ligatures w14:val="standardContextual"/>
+          <w:lang w:val="en-US"/>
+        </w:rPr>
+        <w:t>tdin</w:t>
+      </w:r>
+      <w:r>
+        <w:rPr>
+          <w:sz w:val="28"/>
+          <w:szCs w:val="28"/>
+        </w:rPr>
+        <w:t xml:space="preserve"> </w:t>
+      </w:r>
+      <w:r>
+        <w:rPr>
+          <w:sz w:val="28"/>
+          <w:szCs w:val="28"/>
+        </w:rPr>
+        <w:t>–</w:t>
+      </w:r>
+      <w:r>
+        <w:rPr>
+          <w:sz w:val="28"/>
+          <w:szCs w:val="28"/>
+        </w:rPr>
+        <w:t xml:space="preserve"> </w:t>
+      </w:r>
+      <w:r>
+        <w:rPr>
+          <w:sz w:val="28"/>
+          <w:szCs w:val="28"/>
+        </w:rPr>
+        <w:t>стандартный</w:t>
+      </w:r>
+      <w:r>
+        <w:rPr>
+          <w:sz w:val="28"/>
+          <w:szCs w:val="28"/>
+        </w:rPr>
+        <w:t xml:space="preserve"> входной поток. </w:t>
+      </w:r>
+      <w:r>
+        <w:rPr>
+          <w:sz w:val="28"/>
+          <w:szCs w:val="28"/>
+        </w:rPr>
+        <w:t>Он</w:t>
+      </w:r>
+      <w:r>
+        <w:rPr>
+          <w:sz w:val="28"/>
+          <w:szCs w:val="28"/>
+        </w:rPr>
+        <w:t xml:space="preserve"> обычно переносит данные от пользователя к программе. Программы, которые предполагают стандартный ввод, обычно получают входные данные от устройства типа клавиатура. Стандартный ввод прекращается по достижении </w:t>
+      </w:r>
+      <w:r>
+        <w:rPr>
+          <w:i/>
+          <w:iCs/>
+          <w:sz w:val="28"/>
+          <w:szCs w:val="28"/>
+        </w:rPr>
+        <w:t>EOF</w:t>
+      </w:r>
+      <w:r>
+        <w:rPr>
+          <w:sz w:val="28"/>
+          <w:szCs w:val="28"/>
+        </w:rPr>
+        <w:t xml:space="preserve">, который указывает на то, что данных для чтения больше нет. </w:t>
+      </w:r>
+      <w:r>
+        <w:rPr>
+          <w:sz w:val="28"/>
+          <w:szCs w:val="28"/>
+        </w:rPr>
+        <w:t xml:space="preserve">Примером команды стандартного ввода является </w:t>
+      </w:r>
+      <w:r>
+        <w:rPr>
+          <w:i/>
+          <w:iCs/>
+          <w:sz w:val="28"/>
+          <w:szCs w:val="28"/>
+          <w:lang w:val="en-US"/>
+        </w:rPr>
+        <w:t>cat</w:t>
+      </w:r>
+      <w:r>
+        <w:rPr>
+          <w:i/>
+          <w:iCs/>
+          <w:sz w:val="28"/>
+          <w:szCs w:val="28"/>
         </w:rPr>
         <w:t>.</w:t>
       </w:r>
+      <w:r>
+        <w:rPr>
+          <w:sz w:val="28"/>
+          <w:szCs w:val="28"/>
+        </w:rPr>
+        <w:t xml:space="preserve"> </w:t>
+      </w:r>
+      <w:r>
+        <w:rPr>
+          <w:i/>
+          <w:iCs/>
+          <w:sz w:val="28"/>
+          <w:szCs w:val="28"/>
+          <w:lang w:val="en-US"/>
+        </w:rPr>
+        <w:t>Cat</w:t>
+      </w:r>
+      <w:r>
+        <w:rPr>
+          <w:sz w:val="28"/>
+          <w:szCs w:val="28"/>
+        </w:rPr>
+        <w:t xml:space="preserve"> отправляет полученные входные данные на дисплей терминала в качестве стандартного вывода и останавливается после того</w:t>
+      </w:r>
+      <w:r>
+        <w:rPr>
+          <w:sz w:val="28"/>
+          <w:szCs w:val="28"/>
+        </w:rPr>
+        <w:t>,</w:t>
+      </w:r>
+      <w:r>
+        <w:rPr>
+          <w:sz w:val="28"/>
+          <w:szCs w:val="28"/>
+        </w:rPr>
+        <w:t xml:space="preserve"> как получает </w:t>
+      </w:r>
+      <w:r>
+        <w:rPr>
+          <w:i/>
+          <w:iCs/>
+          <w:sz w:val="28"/>
+          <w:szCs w:val="28"/>
+        </w:rPr>
+        <w:t>EOF</w:t>
+      </w:r>
+      <w:r>
+        <w:rPr>
+          <w:sz w:val="28"/>
+          <w:szCs w:val="28"/>
+        </w:rPr>
+        <w:t>.</w:t>
+      </w:r>
+    </w:p>
+    <w:p>
+      <w:pPr>
+        <w:pStyle w:val="ListParagraph"/>
+        <w:widowControl/>
+        <w:numPr>
+          <w:ilvl w:val="0"/>
+          <w:numId w:val="10"/>
+        </w:numPr>
+        <w:tabs>
+          <w:tab w:val="left" w:pos="993"/>
+        </w:tabs>
+        <w:autoSpaceDE/>
+        <w:spacing w:line="276" w:lineRule="auto"/>
+        <w:ind w:left="0" w:firstLine="709"/>
+        <w:jc w:val="both"/>
+        <w:textAlignment w:val="baseline"/>
+        <w:rPr>
+          <w:sz w:val="28"/>
+          <w:szCs w:val="28"/>
+        </w:rPr>
+      </w:pPr>
+      <w:proofErr w:type="spellStart"/>
+      <w:r>
+        <w:rPr>
+          <w:i/>
+          <w:iCs/>
+          <w:sz w:val="28"/>
+          <w:szCs w:val="28"/>
+          <w:lang w:val="en-US"/>
+        </w:rPr>
+        <w:t>S</w:t>
+      </w:r>
+      <w:r>
+        <w:rPr>
+          <w:i/>
+          <w:iCs/>
+          <w:sz w:val="28"/>
+          <w:szCs w:val="28"/>
+          <w:lang w:val="en-US"/>
+        </w:rPr>
+        <w:t>tdout</w:t>
+      </w:r>
+      <w:proofErr w:type="spellEnd"/>
+      <w:r>
+        <w:rPr>
+          <w:sz w:val="28"/>
+          <w:szCs w:val="28"/>
+        </w:rPr>
+        <w:t xml:space="preserve"> </w:t>
+      </w:r>
+      <w:r>
+        <w:rPr>
+          <w:sz w:val="28"/>
+          <w:szCs w:val="28"/>
+        </w:rPr>
+        <w:t>–</w:t>
+      </w:r>
+      <w:r>
+        <w:rPr>
+          <w:sz w:val="28"/>
+          <w:szCs w:val="28"/>
+        </w:rPr>
+        <w:t xml:space="preserve"> </w:t>
+      </w:r>
+      <w:r>
+        <w:rPr>
+          <w:sz w:val="28"/>
+          <w:szCs w:val="28"/>
+        </w:rPr>
+        <w:t>стандартный</w:t>
+      </w:r>
+      <w:r>
+        <w:rPr>
+          <w:sz w:val="28"/>
+          <w:szCs w:val="28"/>
+        </w:rPr>
+        <w:t xml:space="preserve"> в</w:t>
+      </w:r>
+      <w:r>
+        <w:rPr>
+          <w:sz w:val="28"/>
+          <w:szCs w:val="28"/>
+        </w:rPr>
+        <w:t>ы</w:t>
+      </w:r>
+      <w:r>
+        <w:rPr>
+          <w:sz w:val="28"/>
+          <w:szCs w:val="28"/>
+        </w:rPr>
+        <w:t>ходной поток</w:t>
+      </w:r>
+      <w:r>
+        <w:rPr>
+          <w:sz w:val="28"/>
+          <w:szCs w:val="28"/>
+        </w:rPr>
+        <w:t xml:space="preserve">. Он </w:t>
+      </w:r>
+      <w:r>
+        <w:rPr>
+          <w:sz w:val="28"/>
+          <w:szCs w:val="28"/>
+        </w:rPr>
+        <w:t>записывает данные, сгенерированные программой. Когда стандартный выходной поток не перенаправляется в какой-либо файл, он выводит текст на дисплей терминала.</w:t>
+      </w:r>
+      <w:r>
+        <w:rPr>
+          <w:sz w:val="28"/>
+          <w:szCs w:val="28"/>
+        </w:rPr>
+        <w:t xml:space="preserve"> В качестве примера можно привести команду </w:t>
+      </w:r>
+      <w:r>
+        <w:rPr>
+          <w:i/>
+          <w:iCs/>
+          <w:sz w:val="28"/>
+          <w:szCs w:val="28"/>
+          <w:lang w:val="en-US"/>
+        </w:rPr>
+        <w:t>echo</w:t>
+      </w:r>
+      <w:r>
+        <w:rPr>
+          <w:i/>
+          <w:iCs/>
+          <w:sz w:val="28"/>
+          <w:szCs w:val="28"/>
+        </w:rPr>
+        <w:t>.</w:t>
+      </w:r>
+      <w:r>
+        <w:rPr>
+          <w:sz w:val="28"/>
+          <w:szCs w:val="28"/>
+        </w:rPr>
+        <w:t xml:space="preserve"> </w:t>
+      </w:r>
+      <w:r>
+        <w:rPr>
+          <w:sz w:val="28"/>
+          <w:szCs w:val="28"/>
+        </w:rPr>
+        <w:t xml:space="preserve">По умолчанию эта </w:t>
+      </w:r>
+      <w:r>
+        <w:rPr>
+          <w:sz w:val="28"/>
+          <w:szCs w:val="28"/>
+        </w:rPr>
+        <w:t>команда выводит на экран любой аргумент, который передается ему в командной строке</w:t>
+      </w:r>
+      <w:r>
+        <w:rPr>
+          <w:sz w:val="28"/>
+          <w:szCs w:val="28"/>
+        </w:rPr>
+        <w:t>.</w:t>
+      </w:r>
+      <w:r>
+        <w:rPr>
+          <w:sz w:val="28"/>
+          <w:szCs w:val="28"/>
+        </w:rPr>
+        <w:t xml:space="preserve"> При выполнении </w:t>
+      </w:r>
+      <w:r>
+        <w:rPr>
+          <w:i/>
+          <w:iCs/>
+          <w:sz w:val="28"/>
+          <w:szCs w:val="28"/>
+          <w:lang w:val="en-US"/>
+        </w:rPr>
+        <w:t>echo</w:t>
+      </w:r>
+      <w:r>
+        <w:rPr>
+          <w:sz w:val="28"/>
+          <w:szCs w:val="28"/>
+        </w:rPr>
+        <w:t xml:space="preserve"> без каких-либо аргументов, </w:t>
+      </w:r>
+      <w:r>
+        <w:rPr>
+          <w:sz w:val="28"/>
+          <w:szCs w:val="28"/>
+        </w:rPr>
+        <w:t>выводится</w:t>
+      </w:r>
+      <w:r>
+        <w:rPr>
+          <w:sz w:val="28"/>
+          <w:szCs w:val="28"/>
+        </w:rPr>
+        <w:t xml:space="preserve"> пустая строка.</w:t>
+      </w:r>
+    </w:p>
+    <w:p>
+      <w:pPr>
+        <w:pStyle w:val="ListParagraph"/>
+        <w:widowControl/>
+        <w:numPr>
+          <w:ilvl w:val="0"/>
+          <w:numId w:val="10"/>
+        </w:numPr>
+        <w:tabs>
+          <w:tab w:val="left" w:pos="993"/>
+        </w:tabs>
+        <w:autoSpaceDE/>
+        <w:spacing w:line="276" w:lineRule="auto"/>
+        <w:ind w:left="0" w:firstLine="709"/>
+        <w:jc w:val="both"/>
+        <w:textAlignment w:val="baseline"/>
+        <w:rPr>
+          <w:sz w:val="28"/>
+          <w:szCs w:val="28"/>
+        </w:rPr>
+      </w:pPr>
+      <w:r>
+        <w:rPr>
+          <w:i/>
+          <w:iCs/>
+          <w:sz w:val="28"/>
+          <w:szCs w:val="28"/>
+          <w:lang w:val="en-US"/>
+        </w:rPr>
+        <w:t>S</w:t>
+      </w:r>
+      <w:r>
+        <w:rPr>
+          <w:i/>
+          <w:iCs/>
+          <w:sz w:val="28"/>
+          <w:szCs w:val="28"/>
+          <w:lang w:val="en-US"/>
+        </w:rPr>
+        <w:t>tderr</w:t>
+      </w:r>
+      <w:r>
+        <w:rPr>
+          <w:sz w:val="28"/>
+          <w:szCs w:val="28"/>
+        </w:rPr>
+        <w:t xml:space="preserve"> </w:t>
+      </w:r>
+      <w:r>
+        <w:rPr>
+          <w:sz w:val="28"/>
+          <w:szCs w:val="28"/>
+        </w:rPr>
+        <w:t>–</w:t>
+      </w:r>
+      <w:r>
+        <w:rPr>
+          <w:sz w:val="28"/>
+          <w:szCs w:val="28"/>
+        </w:rPr>
+        <w:t xml:space="preserve"> </w:t>
+      </w:r>
+      <w:r>
+        <w:rPr>
+          <w:sz w:val="28"/>
+          <w:szCs w:val="28"/>
+        </w:rPr>
+        <w:t xml:space="preserve">стандартный поток ошибок. Он </w:t>
+      </w:r>
+      <w:r>
+        <w:rPr>
+          <w:sz w:val="28"/>
+          <w:szCs w:val="28"/>
+        </w:rPr>
+        <w:t>записывает ошибки, возникающие в ходе исполнения программы. Как и в случае стандартного вывода, по умолчанию этот поток выводится на терминал дисплея.</w:t>
+      </w:r>
+      <w:r>
+        <w:rPr>
+          <w:sz w:val="28"/>
+          <w:szCs w:val="28"/>
+        </w:rPr>
+        <w:t xml:space="preserve"> В качестве примера можно запустить команду </w:t>
+      </w:r>
+      <w:r>
+        <w:rPr>
+          <w:i/>
+          <w:iCs/>
+          <w:sz w:val="28"/>
+          <w:szCs w:val="28"/>
+          <w:lang w:val="en-US"/>
+        </w:rPr>
+        <w:t>ls</w:t>
+      </w:r>
+      <w:r>
+        <w:rPr>
+          <w:sz w:val="28"/>
+          <w:szCs w:val="28"/>
+        </w:rPr>
+        <w:t>, указав в качестве аргумента имя несуществующего каталога. Т</w:t>
+      </w:r>
+      <w:r>
+        <w:rPr>
+          <w:sz w:val="28"/>
+          <w:szCs w:val="28"/>
+        </w:rPr>
+        <w:t xml:space="preserve">ак как </w:t>
+      </w:r>
+      <w:r>
+        <w:rPr>
+          <w:sz w:val="28"/>
+          <w:szCs w:val="28"/>
+        </w:rPr>
+        <w:t xml:space="preserve">такого </w:t>
+      </w:r>
+      <w:r>
+        <w:rPr>
+          <w:sz w:val="28"/>
+          <w:szCs w:val="28"/>
+        </w:rPr>
+        <w:t>каталога не существует, на дисплей терминала будет выведен текст стандартной ошибки</w:t>
+      </w:r>
+      <w:r>
+        <w:rPr>
+          <w:sz w:val="28"/>
+          <w:szCs w:val="28"/>
+        </w:rPr>
+        <w:t xml:space="preserve"> </w:t>
+      </w:r>
+      <w:r>
+        <w:rPr>
+          <w:sz w:val="28"/>
+          <w:szCs w:val="28"/>
+        </w:rPr>
+        <w:t>[3]</w:t>
+      </w:r>
+      <w:r>
+        <w:rPr>
+          <w:sz w:val="28"/>
+          <w:szCs w:val="28"/>
+        </w:rPr>
+        <w:t>.</w:t>
+      </w:r>
+    </w:p>
+    <w:p>
+      <w:pPr>
+        <w:pStyle w:val="Heading1"/>
+        <w:spacing w:before="0"/>
+        <w:ind w:firstLine="709"/>
+        <w:rPr>
+          <w:rFonts w:ascii="Times New Roman" w:hAnsi="Times New Roman" w:cs="Times New Roman"/>
+          <w:b/>
+          <w:bCs/>
+          <w:color w:val="000000" w:themeColor="text1"/>
+          <w14:textOutline w14:w="9525" w14:cap="rnd" w14:cmpd="sng" w14:algn="ctr">
+            <w14:solidFill>
+              <w14:schemeClr w14:val="tx1"/>
+            </w14:solidFill>
+            <w14:prstDash w14:val="solid"/>
+            <w14:bevel/>
+          </w14:textOutline>
+        </w:rPr>
+      </w:pPr>
+      <w:bookmarkStart w:id="2" w:name="_Toc146836469"/>
+      <w:r>
+        <w:rPr>
+          <w:rFonts w:ascii="Times New Roman" w:hAnsi="Times New Roman" w:cs="Times New Roman"/>
+          <w:b/>
+          <w:bCs/>
+          <w:color w:val="000000" w:themeColor="text1"/>
+        </w:rPr>
+        <w:lastRenderedPageBreak/>
+        <w:t>3 ПОЛУЧЕННЫЕ РЕЗУЛЬТАТЫ</w:t>
+      </w:r>
+      <w:bookmarkEnd w:id="2"/>
     </w:p>
     <w:p>
       <w:pPr>
@@ -2625,972 +3623,8 @@
         </w:tabs>
         <w:adjustRightInd w:val="0"/>
         <w:spacing w:line="276" w:lineRule="auto"/>
+        <w:ind w:firstLine="709"/>
         <w:jc w:val="both"/>
-        <w:rPr>
-          <w:rFonts w:eastAsiaTheme="minorHAnsi"/>
-          <w:sz w:val="28"/>
-          <w:szCs w:val="28"/>
-          <w:lang w:val="en-BY"/>
-          <w14:ligatures w14:val="standardContextual"/>
-        </w:rPr>
-      </w:pPr>
-    </w:p>
-    <w:p>
-      <w:pPr>
-        <w:widowControl/>
-        <w:tabs>
-          <w:tab w:val="left" w:pos="560"/>
-          <w:tab w:val="left" w:pos="1120"/>
-          <w:tab w:val="left" w:pos="1680"/>
-          <w:tab w:val="left" w:pos="2240"/>
-          <w:tab w:val="left" w:pos="2800"/>
-          <w:tab w:val="left" w:pos="3360"/>
-          <w:tab w:val="left" w:pos="3920"/>
-          <w:tab w:val="left" w:pos="4480"/>
-          <w:tab w:val="left" w:pos="5040"/>
-          <w:tab w:val="left" w:pos="5600"/>
-          <w:tab w:val="left" w:pos="6160"/>
-          <w:tab w:val="left" w:pos="6720"/>
-        </w:tabs>
-        <w:adjustRightInd w:val="0"/>
-        <w:spacing w:line="276" w:lineRule="auto"/>
-        <w:jc w:val="both"/>
-        <w:rPr>
-          <w:rStyle w:val="normaltextrun"/>
-          <w:rFonts w:eastAsiaTheme="minorHAnsi"/>
-          <w:sz w:val="28"/>
-          <w:szCs w:val="28"/>
-          <w14:ligatures w14:val="standardContextual"/>
-        </w:rPr>
-      </w:pPr>
-      <w:r>
-        <w:rPr>
-          <w:rFonts w:eastAsiaTheme="minorHAnsi"/>
-          <w:sz w:val="28"/>
-          <w:szCs w:val="28"/>
-          <w14:ligatures w14:val="standardContextual"/>
-        </w:rPr>
-        <w:br w:type="page"/>
-      </w:r>
-    </w:p>
-    <w:p>
-      <w:pPr>
-        <w:pStyle w:val="paragraph"/>
-        <w:spacing w:before="0" w:beforeAutospacing="0" w:after="0" w:afterAutospacing="0"/>
-        <w:ind w:firstLine="720"/>
-        <w:textAlignment w:val="baseline"/>
-        <w:outlineLvl w:val="0"/>
-        <w:rPr>
-          <w:rStyle w:val="eop"/>
-          <w:sz w:val="28"/>
-          <w:szCs w:val="28"/>
-          <w:lang w:val="ru-RU"/>
-        </w:rPr>
-      </w:pPr>
-      <w:bookmarkStart w:id="1" w:name="_Toc146836468"/>
-      <w:r>
-        <w:rPr>
-          <w:rStyle w:val="normaltextrun"/>
-          <w:b/>
-          <w:bCs/>
-          <w:sz w:val="32"/>
-          <w:szCs w:val="32"/>
-          <w:lang w:val="ru-RU"/>
-        </w:rPr>
-        <w:lastRenderedPageBreak/>
-        <w:t>2 ТЕОРЕТИЧЕСКИЕ СВЕДЕНИЯ</w:t>
-      </w:r>
-      <w:bookmarkEnd w:id="1"/>
-      <w:r>
-        <w:rPr>
-          <w:rStyle w:val="eop"/>
-          <w:sz w:val="32"/>
-          <w:szCs w:val="32"/>
-        </w:rPr>
-        <w:t> </w:t>
-      </w:r>
-      <w:r>
-        <w:rPr>
-          <w:rStyle w:val="eop"/>
-          <w:sz w:val="32"/>
-          <w:szCs w:val="32"/>
-          <w:lang w:val="ru-RU"/>
-        </w:rPr>
-        <w:br/>
-      </w:r>
-      <w:r>
-        <w:rPr>
-          <w:rStyle w:val="eop"/>
-          <w:sz w:val="32"/>
-          <w:szCs w:val="32"/>
-          <w:lang w:val="ru-RU"/>
-        </w:rPr>
-        <w:tab/>
-      </w:r>
-    </w:p>
-    <w:p>
-      <w:pPr>
-        <w:pStyle w:val="paragraph"/>
-        <w:spacing w:before="0" w:beforeAutospacing="0" w:after="0" w:afterAutospacing="0" w:line="276" w:lineRule="auto"/>
-        <w:ind w:firstLine="720"/>
-        <w:jc w:val="both"/>
-        <w:textAlignment w:val="baseline"/>
-        <w:outlineLvl w:val="0"/>
-        <w:rPr>
-          <w:rStyle w:val="eop"/>
-          <w:sz w:val="28"/>
-          <w:szCs w:val="28"/>
-          <w:lang w:val="ru-RU"/>
-        </w:rPr>
-      </w:pPr>
-      <w:r>
-        <w:rPr>
-          <w:rStyle w:val="eop"/>
-          <w:i/>
-          <w:iCs/>
-          <w:sz w:val="28"/>
-          <w:szCs w:val="28"/>
-        </w:rPr>
-        <w:t>Shell</w:t>
-      </w:r>
-      <w:r>
-        <w:rPr>
-          <w:rStyle w:val="eop"/>
-          <w:sz w:val="28"/>
-          <w:szCs w:val="28"/>
-          <w:lang w:val="ru-RU"/>
-        </w:rPr>
-        <w:t xml:space="preserve"> </w:t>
-      </w:r>
-      <w:r>
-        <w:rPr>
-          <w:sz w:val="28"/>
-          <w:szCs w:val="28"/>
-          <w:lang w:val="ru-RU"/>
-        </w:rPr>
-        <w:t>–</w:t>
-      </w:r>
-      <w:r>
-        <w:rPr>
-          <w:rStyle w:val="eop"/>
-          <w:sz w:val="28"/>
-          <w:szCs w:val="28"/>
-          <w:lang w:val="ru-RU"/>
-        </w:rPr>
-        <w:t xml:space="preserve"> </w:t>
-      </w:r>
-      <w:r>
-        <w:rPr>
-          <w:rStyle w:val="eop"/>
-          <w:sz w:val="28"/>
-          <w:szCs w:val="28"/>
-          <w:lang w:val="ru-RU"/>
-        </w:rPr>
-        <w:t>и</w:t>
-      </w:r>
-      <w:r>
-        <w:rPr>
-          <w:rStyle w:val="eop"/>
-          <w:sz w:val="28"/>
-          <w:szCs w:val="28"/>
-          <w:lang w:val="ru-RU"/>
-        </w:rPr>
-        <w:t>нтерпретатор командной строки</w:t>
-      </w:r>
-      <w:r>
-        <w:rPr>
-          <w:rStyle w:val="eop"/>
-          <w:sz w:val="28"/>
-          <w:szCs w:val="28"/>
-          <w:lang w:val="ru-RU"/>
-        </w:rPr>
-        <w:t xml:space="preserve">, представляющий собой программу, которая принимает команды от пользователя и исполняет их. К ключевым функциям </w:t>
-      </w:r>
-      <w:r>
-        <w:rPr>
-          <w:rStyle w:val="eop"/>
-          <w:i/>
-          <w:iCs/>
-          <w:sz w:val="28"/>
-          <w:szCs w:val="28"/>
-        </w:rPr>
-        <w:t>shell</w:t>
-      </w:r>
-      <w:r>
-        <w:rPr>
-          <w:rStyle w:val="eop"/>
-          <w:sz w:val="28"/>
-          <w:szCs w:val="28"/>
-          <w:lang w:val="ru-RU"/>
-        </w:rPr>
-        <w:t xml:space="preserve"> относятся такие операции, как взаимодействие с пользователем, редактирование командной строки, история команд, обработка шаблонов имен, перенаправление потоков ввода/вывода команд, управление заданиями.</w:t>
-      </w:r>
-    </w:p>
-    <w:p>
-      <w:pPr>
-        <w:pStyle w:val="paragraph"/>
-        <w:spacing w:before="0" w:beforeAutospacing="0" w:after="0" w:afterAutospacing="0" w:line="276" w:lineRule="auto"/>
-        <w:ind w:firstLine="720"/>
-        <w:jc w:val="both"/>
-        <w:textAlignment w:val="baseline"/>
-        <w:outlineLvl w:val="0"/>
-        <w:rPr>
-          <w:rStyle w:val="eop"/>
-          <w:sz w:val="28"/>
-          <w:szCs w:val="28"/>
-          <w:lang w:val="ru-RU"/>
-        </w:rPr>
-      </w:pPr>
-      <w:r>
-        <w:rPr>
-          <w:rStyle w:val="eop"/>
-          <w:sz w:val="28"/>
-          <w:szCs w:val="28"/>
-          <w:lang w:val="ru-RU"/>
-        </w:rPr>
-        <w:t xml:space="preserve">Кроме того, </w:t>
-      </w:r>
-      <w:proofErr w:type="spellStart"/>
-      <w:r>
-        <w:rPr>
-          <w:rStyle w:val="eop"/>
-          <w:i/>
-          <w:iCs/>
-          <w:sz w:val="28"/>
-          <w:szCs w:val="28"/>
-          <w:lang w:val="ru-RU"/>
-        </w:rPr>
-        <w:t>shell</w:t>
-      </w:r>
-      <w:proofErr w:type="spellEnd"/>
-      <w:r>
-        <w:rPr>
-          <w:rStyle w:val="eop"/>
-          <w:sz w:val="28"/>
-          <w:szCs w:val="28"/>
-          <w:lang w:val="ru-RU"/>
-        </w:rPr>
-        <w:t xml:space="preserve"> </w:t>
-      </w:r>
-      <w:r>
-        <w:rPr>
-          <w:sz w:val="28"/>
-          <w:szCs w:val="28"/>
-          <w:lang w:val="ru-RU"/>
-        </w:rPr>
-        <w:t>–</w:t>
-      </w:r>
-      <w:r>
-        <w:rPr>
-          <w:rStyle w:val="eop"/>
-          <w:sz w:val="28"/>
-          <w:szCs w:val="28"/>
-          <w:lang w:val="ru-RU"/>
-        </w:rPr>
-        <w:t xml:space="preserve"> это специализированный язык программирования, в котором есть переменные, конструкции</w:t>
-      </w:r>
-      <w:r>
-        <w:rPr>
-          <w:rStyle w:val="eop"/>
-          <w:sz w:val="28"/>
-          <w:szCs w:val="28"/>
-          <w:lang w:val="ru-RU"/>
-        </w:rPr>
-        <w:t>,</w:t>
-      </w:r>
-      <w:r>
-        <w:rPr>
-          <w:rStyle w:val="eop"/>
-          <w:sz w:val="28"/>
-          <w:szCs w:val="28"/>
-          <w:lang w:val="ru-RU"/>
-        </w:rPr>
-        <w:t xml:space="preserve"> </w:t>
-      </w:r>
-      <w:r>
-        <w:rPr>
-          <w:rStyle w:val="eop"/>
-          <w:sz w:val="28"/>
-          <w:szCs w:val="28"/>
-          <w:lang w:val="ru-RU"/>
-        </w:rPr>
-        <w:t>циклы, ветвления</w:t>
-      </w:r>
-      <w:r>
-        <w:rPr>
-          <w:rStyle w:val="eop"/>
-          <w:sz w:val="28"/>
-          <w:szCs w:val="28"/>
-          <w:lang w:val="ru-RU"/>
-        </w:rPr>
-        <w:t>, функции</w:t>
-      </w:r>
-      <w:r>
-        <w:rPr>
-          <w:rStyle w:val="eop"/>
-          <w:sz w:val="28"/>
-          <w:szCs w:val="28"/>
-          <w:lang w:val="ru-RU"/>
-        </w:rPr>
-        <w:t xml:space="preserve"> [1].</w:t>
-      </w:r>
-    </w:p>
-    <w:p>
-      <w:pPr>
-        <w:pStyle w:val="paragraph"/>
-        <w:spacing w:before="0" w:beforeAutospacing="0" w:after="0" w:afterAutospacing="0" w:line="276" w:lineRule="auto"/>
-        <w:ind w:firstLine="720"/>
-        <w:jc w:val="both"/>
-        <w:textAlignment w:val="baseline"/>
-        <w:outlineLvl w:val="0"/>
-        <w:rPr>
-          <w:rStyle w:val="eop"/>
-          <w:sz w:val="28"/>
-          <w:szCs w:val="28"/>
-          <w:lang w:val="ru-RU"/>
-        </w:rPr>
-      </w:pPr>
-      <w:r>
-        <w:rPr>
-          <w:rStyle w:val="eop"/>
-          <w:i/>
-          <w:iCs/>
-          <w:sz w:val="28"/>
-          <w:szCs w:val="28"/>
-        </w:rPr>
-        <w:t>Shell</w:t>
-      </w:r>
-      <w:r>
-        <w:rPr>
-          <w:rStyle w:val="eop"/>
-          <w:sz w:val="28"/>
-          <w:szCs w:val="28"/>
-          <w:lang w:val="ru-RU"/>
-        </w:rPr>
-        <w:t xml:space="preserve"> работает подобно оболочке, которая окружает ядро операционной системы и предоставляет пользователям доступ к различным функциям и сервисам. </w:t>
-      </w:r>
-      <w:r>
-        <w:rPr>
-          <w:rStyle w:val="eop"/>
-          <w:sz w:val="28"/>
-          <w:szCs w:val="28"/>
-          <w:lang w:val="ru-RU"/>
-        </w:rPr>
-        <w:t xml:space="preserve">Она позволяет запускать </w:t>
-      </w:r>
-      <w:r>
-        <w:rPr>
-          <w:rStyle w:val="eop"/>
-          <w:sz w:val="28"/>
-          <w:szCs w:val="28"/>
-          <w:lang w:val="ru-RU"/>
-        </w:rPr>
-        <w:t xml:space="preserve">сторонние программы, создавать и запускать скрипты и автоматизировать различные задачи. </w:t>
-      </w:r>
-      <w:r>
-        <w:rPr>
-          <w:rStyle w:val="eop"/>
-          <w:sz w:val="28"/>
-          <w:szCs w:val="28"/>
-          <w:lang w:val="ru-RU"/>
-        </w:rPr>
-        <w:t xml:space="preserve">Эту </w:t>
-      </w:r>
-      <w:r>
-        <w:rPr>
-          <w:rStyle w:val="eop"/>
-          <w:sz w:val="28"/>
-          <w:szCs w:val="28"/>
-          <w:lang w:val="ru-RU"/>
-        </w:rPr>
-        <w:t>оболочку</w:t>
-      </w:r>
-      <w:r>
-        <w:rPr>
-          <w:rStyle w:val="eop"/>
-          <w:sz w:val="28"/>
-          <w:szCs w:val="28"/>
-          <w:lang w:val="ru-RU"/>
-        </w:rPr>
-        <w:t xml:space="preserve"> также можно использовать </w:t>
-      </w:r>
-      <w:r>
-        <w:rPr>
-          <w:rStyle w:val="eop"/>
-          <w:sz w:val="28"/>
-          <w:szCs w:val="28"/>
-          <w:lang w:val="ru-RU"/>
-        </w:rPr>
-        <w:t xml:space="preserve">для управления удаленными серверами через протоколы командной строки [2]. </w:t>
-      </w:r>
-    </w:p>
-    <w:p>
-      <w:pPr>
-        <w:pStyle w:val="paragraph"/>
-        <w:spacing w:before="0" w:beforeAutospacing="0" w:after="0" w:afterAutospacing="0" w:line="276" w:lineRule="auto"/>
-        <w:ind w:firstLine="720"/>
-        <w:jc w:val="both"/>
-        <w:textAlignment w:val="baseline"/>
-        <w:outlineLvl w:val="0"/>
-        <w:rPr>
-          <w:rStyle w:val="eop"/>
-          <w:sz w:val="28"/>
-          <w:szCs w:val="28"/>
-          <w:lang w:val="ru-RU"/>
-        </w:rPr>
-      </w:pPr>
-      <w:r>
-        <w:rPr>
-          <w:rStyle w:val="eop"/>
-          <w:sz w:val="28"/>
-          <w:szCs w:val="28"/>
-          <w:lang w:val="ru-RU"/>
-        </w:rPr>
-        <w:t>Ввод и вывод распределяется между тремя стандартными потоками:</w:t>
-      </w:r>
-    </w:p>
-    <w:p>
-      <w:pPr>
-        <w:pStyle w:val="ListParagraph"/>
-        <w:widowControl/>
-        <w:numPr>
-          <w:ilvl w:val="0"/>
-          <w:numId w:val="8"/>
-        </w:numPr>
-        <w:tabs>
-          <w:tab w:val="left" w:pos="993"/>
-        </w:tabs>
-        <w:autoSpaceDE/>
-        <w:spacing w:line="276" w:lineRule="auto"/>
-        <w:jc w:val="both"/>
-        <w:textAlignment w:val="baseline"/>
-        <w:rPr>
-          <w:sz w:val="28"/>
-          <w:szCs w:val="28"/>
-        </w:rPr>
-      </w:pPr>
-      <w:r>
-        <w:rPr>
-          <w:i/>
-          <w:iCs/>
-          <w:sz w:val="28"/>
-          <w:szCs w:val="28"/>
-          <w:lang w:val="en-US"/>
-        </w:rPr>
-        <w:t>stdin</w:t>
-      </w:r>
-      <w:r>
-        <w:rPr>
-          <w:sz w:val="28"/>
-          <w:szCs w:val="28"/>
-        </w:rPr>
-        <w:t xml:space="preserve"> </w:t>
-      </w:r>
-      <w:r>
-        <w:rPr>
-          <w:sz w:val="28"/>
-          <w:szCs w:val="28"/>
-        </w:rPr>
-        <w:t>–</w:t>
-      </w:r>
-      <w:r>
-        <w:rPr>
-          <w:sz w:val="28"/>
-          <w:szCs w:val="28"/>
-        </w:rPr>
-        <w:t xml:space="preserve"> </w:t>
-      </w:r>
-      <w:r>
-        <w:rPr>
-          <w:sz w:val="28"/>
-          <w:szCs w:val="28"/>
-        </w:rPr>
-        <w:t>стандартный</w:t>
-      </w:r>
-      <w:r>
-        <w:rPr>
-          <w:sz w:val="28"/>
-          <w:szCs w:val="28"/>
-        </w:rPr>
-        <w:t xml:space="preserve"> входной поток. </w:t>
-      </w:r>
-      <w:r>
-        <w:rPr>
-          <w:sz w:val="28"/>
-          <w:szCs w:val="28"/>
-        </w:rPr>
-        <w:t>Он</w:t>
-      </w:r>
-      <w:r>
-        <w:rPr>
-          <w:sz w:val="28"/>
-          <w:szCs w:val="28"/>
-        </w:rPr>
-        <w:t xml:space="preserve"> обычно переносит данные от пользователя к программе. Программы, которые предполагают стандартный ввод, обычно получают входные данные от устройства типа клавиатура. Стандартный ввод прекращается по достижении </w:t>
-      </w:r>
-      <w:r>
-        <w:rPr>
-          <w:i/>
-          <w:iCs/>
-          <w:sz w:val="28"/>
-          <w:szCs w:val="28"/>
-        </w:rPr>
-        <w:t>EOF</w:t>
-      </w:r>
-      <w:r>
-        <w:rPr>
-          <w:sz w:val="28"/>
-          <w:szCs w:val="28"/>
-        </w:rPr>
-        <w:t xml:space="preserve">, который указывает на то, что данных для чтения больше нет. </w:t>
-      </w:r>
-      <w:r>
-        <w:rPr>
-          <w:sz w:val="28"/>
-          <w:szCs w:val="28"/>
-        </w:rPr>
-        <w:t xml:space="preserve">Примером команды стандартного ввода является </w:t>
-      </w:r>
-      <w:r>
-        <w:rPr>
-          <w:i/>
-          <w:iCs/>
-          <w:sz w:val="28"/>
-          <w:szCs w:val="28"/>
-          <w:lang w:val="en-US"/>
-        </w:rPr>
-        <w:t>cat</w:t>
-      </w:r>
-      <w:r>
-        <w:rPr>
-          <w:i/>
-          <w:iCs/>
-          <w:sz w:val="28"/>
-          <w:szCs w:val="28"/>
-        </w:rPr>
-        <w:t>.</w:t>
-      </w:r>
-      <w:r>
-        <w:rPr>
-          <w:sz w:val="28"/>
-          <w:szCs w:val="28"/>
-        </w:rPr>
-        <w:t xml:space="preserve"> </w:t>
-      </w:r>
-      <w:r>
-        <w:rPr>
-          <w:i/>
-          <w:iCs/>
-          <w:sz w:val="28"/>
-          <w:szCs w:val="28"/>
-          <w:lang w:val="en-US"/>
-        </w:rPr>
-        <w:t>Cat</w:t>
-      </w:r>
-      <w:r>
-        <w:rPr>
-          <w:sz w:val="28"/>
-          <w:szCs w:val="28"/>
-        </w:rPr>
-        <w:t xml:space="preserve"> отправляет полученные входные данные на дисплей терминала в качестве стандартного вывода и останавливается после того</w:t>
-      </w:r>
-      <w:r>
-        <w:rPr>
-          <w:sz w:val="28"/>
-          <w:szCs w:val="28"/>
-        </w:rPr>
-        <w:t>,</w:t>
-      </w:r>
-      <w:r>
-        <w:rPr>
-          <w:sz w:val="28"/>
-          <w:szCs w:val="28"/>
-        </w:rPr>
-        <w:t xml:space="preserve"> как получает </w:t>
-      </w:r>
-      <w:r>
-        <w:rPr>
-          <w:i/>
-          <w:iCs/>
-          <w:sz w:val="28"/>
-          <w:szCs w:val="28"/>
-        </w:rPr>
-        <w:t>EOF</w:t>
-      </w:r>
-      <w:r>
-        <w:rPr>
-          <w:sz w:val="28"/>
-          <w:szCs w:val="28"/>
-        </w:rPr>
-        <w:t>.</w:t>
-      </w:r>
-    </w:p>
-    <w:p>
-      <w:pPr>
-        <w:pStyle w:val="ListParagraph"/>
-        <w:widowControl/>
-        <w:numPr>
-          <w:ilvl w:val="0"/>
-          <w:numId w:val="8"/>
-        </w:numPr>
-        <w:tabs>
-          <w:tab w:val="left" w:pos="993"/>
-        </w:tabs>
-        <w:autoSpaceDE/>
-        <w:spacing w:line="276" w:lineRule="auto"/>
-        <w:jc w:val="both"/>
-        <w:textAlignment w:val="baseline"/>
-        <w:rPr>
-          <w:sz w:val="28"/>
-          <w:szCs w:val="28"/>
-        </w:rPr>
-      </w:pPr>
-      <w:r>
-        <w:rPr>
-          <w:i/>
-          <w:iCs/>
-          <w:sz w:val="28"/>
-          <w:szCs w:val="28"/>
-          <w:lang w:val="en-US"/>
-        </w:rPr>
-        <w:t>stdout</w:t>
-      </w:r>
-      <w:r>
-        <w:rPr>
-          <w:sz w:val="28"/>
-          <w:szCs w:val="28"/>
-        </w:rPr>
-        <w:t xml:space="preserve"> </w:t>
-      </w:r>
-      <w:r>
-        <w:rPr>
-          <w:sz w:val="28"/>
-          <w:szCs w:val="28"/>
-        </w:rPr>
-        <w:t>–</w:t>
-      </w:r>
-      <w:r>
-        <w:rPr>
-          <w:sz w:val="28"/>
-          <w:szCs w:val="28"/>
-        </w:rPr>
-        <w:t xml:space="preserve"> </w:t>
-      </w:r>
-      <w:r>
-        <w:rPr>
-          <w:sz w:val="28"/>
-          <w:szCs w:val="28"/>
-        </w:rPr>
-        <w:t>стандартный</w:t>
-      </w:r>
-      <w:r>
-        <w:rPr>
-          <w:sz w:val="28"/>
-          <w:szCs w:val="28"/>
-        </w:rPr>
-        <w:t xml:space="preserve"> в</w:t>
-      </w:r>
-      <w:r>
-        <w:rPr>
-          <w:sz w:val="28"/>
-          <w:szCs w:val="28"/>
-        </w:rPr>
-        <w:t>ы</w:t>
-      </w:r>
-      <w:r>
-        <w:rPr>
-          <w:sz w:val="28"/>
-          <w:szCs w:val="28"/>
-        </w:rPr>
-        <w:t>ходной поток</w:t>
-      </w:r>
-      <w:r>
-        <w:rPr>
-          <w:sz w:val="28"/>
-          <w:szCs w:val="28"/>
-        </w:rPr>
-        <w:t xml:space="preserve">. Он </w:t>
-      </w:r>
-      <w:r>
-        <w:rPr>
-          <w:sz w:val="28"/>
-          <w:szCs w:val="28"/>
-        </w:rPr>
-        <w:t>записывает данные, сгенерированные программой. Когда стандартный выходной поток не перенаправляется в какой-либо файл, он выводит текст на дисплей терминала.</w:t>
-      </w:r>
-      <w:r>
-        <w:rPr>
-          <w:sz w:val="28"/>
-          <w:szCs w:val="28"/>
-        </w:rPr>
-        <w:t xml:space="preserve"> В качестве примера можно привести команду </w:t>
-      </w:r>
-      <w:r>
-        <w:rPr>
-          <w:i/>
-          <w:iCs/>
-          <w:sz w:val="28"/>
-          <w:szCs w:val="28"/>
-          <w:lang w:val="en-US"/>
-        </w:rPr>
-        <w:t>echo</w:t>
-      </w:r>
-      <w:r>
-        <w:rPr>
-          <w:i/>
-          <w:iCs/>
-          <w:sz w:val="28"/>
-          <w:szCs w:val="28"/>
-        </w:rPr>
-        <w:t>.</w:t>
-      </w:r>
-      <w:r>
-        <w:rPr>
-          <w:sz w:val="28"/>
-          <w:szCs w:val="28"/>
-        </w:rPr>
-        <w:t xml:space="preserve"> </w:t>
-      </w:r>
-      <w:r>
-        <w:rPr>
-          <w:sz w:val="28"/>
-          <w:szCs w:val="28"/>
-        </w:rPr>
-        <w:t xml:space="preserve">По умолчанию эта </w:t>
-      </w:r>
-      <w:r>
-        <w:rPr>
-          <w:sz w:val="28"/>
-          <w:szCs w:val="28"/>
-        </w:rPr>
-        <w:t>команда выводит на экран любой аргумент, который передается ему в командной строке</w:t>
-      </w:r>
-      <w:r>
-        <w:rPr>
-          <w:sz w:val="28"/>
-          <w:szCs w:val="28"/>
-        </w:rPr>
-        <w:t>.</w:t>
-      </w:r>
-      <w:r>
-        <w:rPr>
-          <w:sz w:val="28"/>
-          <w:szCs w:val="28"/>
-        </w:rPr>
-        <w:t xml:space="preserve"> При выполнении </w:t>
-      </w:r>
-      <w:r>
-        <w:rPr>
-          <w:i/>
-          <w:iCs/>
-          <w:sz w:val="28"/>
-          <w:szCs w:val="28"/>
-          <w:lang w:val="en-US"/>
-        </w:rPr>
-        <w:t>echo</w:t>
-      </w:r>
-      <w:r>
-        <w:rPr>
-          <w:sz w:val="28"/>
-          <w:szCs w:val="28"/>
-        </w:rPr>
-        <w:t xml:space="preserve"> без каких-либо аргументов, </w:t>
-      </w:r>
-      <w:r>
-        <w:rPr>
-          <w:sz w:val="28"/>
-          <w:szCs w:val="28"/>
-        </w:rPr>
-        <w:t>выводится</w:t>
-      </w:r>
-      <w:r>
-        <w:rPr>
-          <w:sz w:val="28"/>
-          <w:szCs w:val="28"/>
-        </w:rPr>
-        <w:t xml:space="preserve"> пустая строка.</w:t>
-      </w:r>
-    </w:p>
-    <w:p>
-      <w:pPr>
-        <w:pStyle w:val="ListParagraph"/>
-        <w:widowControl/>
-        <w:numPr>
-          <w:ilvl w:val="0"/>
-          <w:numId w:val="8"/>
-        </w:numPr>
-        <w:tabs>
-          <w:tab w:val="left" w:pos="993"/>
-        </w:tabs>
-        <w:autoSpaceDE/>
-        <w:spacing w:line="276" w:lineRule="auto"/>
-        <w:jc w:val="both"/>
-        <w:textAlignment w:val="baseline"/>
-        <w:rPr>
-          <w:sz w:val="28"/>
-          <w:szCs w:val="28"/>
-        </w:rPr>
-      </w:pPr>
-      <w:r>
-        <w:rPr>
-          <w:i/>
-          <w:iCs/>
-          <w:sz w:val="28"/>
-          <w:szCs w:val="28"/>
-          <w:lang w:val="en-US"/>
-        </w:rPr>
-        <w:t>s</w:t>
-      </w:r>
-      <w:r>
-        <w:rPr>
-          <w:i/>
-          <w:iCs/>
-          <w:sz w:val="28"/>
-          <w:szCs w:val="28"/>
-          <w:lang w:val="en-US"/>
-        </w:rPr>
-        <w:t>tderr</w:t>
-      </w:r>
-      <w:r>
-        <w:rPr>
-          <w:sz w:val="28"/>
-          <w:szCs w:val="28"/>
-        </w:rPr>
-        <w:t xml:space="preserve"> </w:t>
-      </w:r>
-      <w:r>
-        <w:rPr>
-          <w:sz w:val="28"/>
-          <w:szCs w:val="28"/>
-        </w:rPr>
-        <w:t>–</w:t>
-      </w:r>
-      <w:r>
-        <w:rPr>
-          <w:sz w:val="28"/>
-          <w:szCs w:val="28"/>
-        </w:rPr>
-        <w:t xml:space="preserve"> </w:t>
-      </w:r>
-      <w:r>
-        <w:rPr>
-          <w:sz w:val="28"/>
-          <w:szCs w:val="28"/>
-        </w:rPr>
-        <w:t xml:space="preserve">стандартный поток ошибок. Он </w:t>
-      </w:r>
-      <w:r>
-        <w:rPr>
-          <w:sz w:val="28"/>
-          <w:szCs w:val="28"/>
-        </w:rPr>
-        <w:t>записывает ошибки, возникающие в ходе исполнения программы. Как и в случае стандартного вывода, по умолчанию этот поток выводится на терминал дисплея.</w:t>
-      </w:r>
-      <w:r>
-        <w:rPr>
-          <w:sz w:val="28"/>
-          <w:szCs w:val="28"/>
-        </w:rPr>
-        <w:t xml:space="preserve"> В качестве примера можно запустить команду </w:t>
-      </w:r>
-      <w:r>
-        <w:rPr>
-          <w:i/>
-          <w:iCs/>
-          <w:sz w:val="28"/>
-          <w:szCs w:val="28"/>
-          <w:lang w:val="en-US"/>
-        </w:rPr>
-        <w:t>ls</w:t>
-      </w:r>
-      <w:r>
-        <w:rPr>
-          <w:sz w:val="28"/>
-          <w:szCs w:val="28"/>
-        </w:rPr>
-        <w:t>, указав в качестве аргумента имя несуществующего каталога. Т</w:t>
-      </w:r>
-      <w:r>
-        <w:rPr>
-          <w:sz w:val="28"/>
-          <w:szCs w:val="28"/>
-        </w:rPr>
-        <w:t xml:space="preserve">ак как </w:t>
-      </w:r>
-      <w:r>
-        <w:rPr>
-          <w:sz w:val="28"/>
-          <w:szCs w:val="28"/>
-        </w:rPr>
-        <w:t xml:space="preserve">такого </w:t>
-      </w:r>
-      <w:r>
-        <w:rPr>
-          <w:sz w:val="28"/>
-          <w:szCs w:val="28"/>
-        </w:rPr>
-        <w:t>каталога не существует, на дисплей терминала будет выведен текст стандартной ошибки</w:t>
-      </w:r>
-      <w:r>
-        <w:rPr>
-          <w:sz w:val="28"/>
-          <w:szCs w:val="28"/>
-        </w:rPr>
-        <w:t xml:space="preserve"> </w:t>
-      </w:r>
-      <w:r>
-        <w:rPr>
-          <w:sz w:val="28"/>
-          <w:szCs w:val="28"/>
-        </w:rPr>
-        <w:t>[3]</w:t>
-      </w:r>
-      <w:r>
-        <w:rPr>
-          <w:sz w:val="28"/>
-          <w:szCs w:val="28"/>
-        </w:rPr>
-        <w:t>.</w:t>
-      </w:r>
-    </w:p>
-    <w:p>
-      <w:pPr>
-        <w:pStyle w:val="Heading1"/>
-        <w:spacing w:before="0"/>
-        <w:ind w:firstLine="709"/>
-        <w:rPr>
-          <w:rFonts w:ascii="Times New Roman" w:hAnsi="Times New Roman" w:cs="Times New Roman"/>
-          <w:b/>
-          <w:bCs/>
-          <w:color w:val="000000" w:themeColor="text1"/>
-          <w14:textOutline w14:w="9525" w14:cap="rnd" w14:cmpd="sng" w14:algn="ctr">
-            <w14:solidFill>
-              <w14:schemeClr w14:val="tx1"/>
-            </w14:solidFill>
-            <w14:prstDash w14:val="solid"/>
-            <w14:bevel/>
-          </w14:textOutline>
-        </w:rPr>
-      </w:pPr>
-      <w:bookmarkStart w:id="2" w:name="_Toc146836469"/>
-      <w:r>
-        <w:rPr>
-          <w:rFonts w:ascii="Times New Roman" w:hAnsi="Times New Roman" w:cs="Times New Roman"/>
-          <w:b/>
-          <w:bCs/>
-          <w:color w:val="000000" w:themeColor="text1"/>
-        </w:rPr>
-        <w:lastRenderedPageBreak/>
-        <w:t>3 ПОЛУЧЕННЫЕ РЕЗУЛЬТАТЫ</w:t>
-      </w:r>
-      <w:bookmarkEnd w:id="2"/>
-    </w:p>
-    <w:p>
-      <w:pPr>
-        <w:widowControl/>
-        <w:autoSpaceDE/>
-        <w:jc w:val="both"/>
-        <w:textAlignment w:val="baseline"/>
         <w:rPr>
           <w:b/>
           <w:bCs/>
@@ -3621,6 +3655,7 @@
         </w:tabs>
         <w:adjustRightInd w:val="0"/>
         <w:spacing w:line="276" w:lineRule="auto"/>
+        <w:ind w:firstLine="709"/>
         <w:jc w:val="both"/>
         <w:rPr>
           <w:rFonts w:eastAsiaTheme="minorHAnsi"/>
@@ -3630,14 +3665,6 @@
           <w14:ligatures w14:val="standardContextual"/>
         </w:rPr>
       </w:pPr>
-      <w:r>
-        <w:rPr>
-          <w:sz w:val="28"/>
-          <w:szCs w:val="28"/>
-        </w:rPr>
-        <w:tab/>
-        <w:t xml:space="preserve">  </w:t>
-      </w:r>
       <w:r>
         <w:rPr>
           <w:sz w:val="28"/>
@@ -4021,6 +4048,7 @@
         </w:tabs>
         <w:adjustRightInd w:val="0"/>
         <w:spacing w:line="276" w:lineRule="auto"/>
+        <w:ind w:firstLine="709"/>
         <w:jc w:val="both"/>
         <w:rPr>
           <w:rFonts w:eastAsiaTheme="minorHAnsi"/>
@@ -4030,13 +4058,6 @@
           <w14:ligatures w14:val="standardContextual"/>
         </w:rPr>
       </w:pPr>
-      <w:r>
-        <w:rPr>
-          <w:sz w:val="28"/>
-          <w:szCs w:val="28"/>
-        </w:rPr>
-        <w:tab/>
-      </w:r>
       <w:r>
         <w:rPr>
           <w:sz w:val="28"/>
@@ -4500,8 +4521,6 @@
       </w:r>
       <w:r>
         <w:rPr>
-          <w:i/>
-          <w:iCs/>
           <w:sz w:val="28"/>
           <w:szCs w:val="28"/>
           <w:lang w:val="en-US"/>
@@ -7809,7 +7828,7 @@
       <w:footerReference w:type="even" r:id="rId10"/>
       <w:footerReference w:type="default" r:id="rId11"/>
       <w:pgSz w:w="11906" w:h="16838"/>
-      <w:pgMar w:top="1134" w:right="851" w:bottom="1531" w:left="1701" w:header="708" w:footer="708" w:gutter="0"/>
+      <w:pgMar w:top="1134" w:right="851" w:bottom="1531" w:left="1701" w:header="708" w:footer="964" w:gutter="0"/>
       <w:cols w:space="708"/>
       <w:titlePg/>
       <w:docGrid w:linePitch="360"/>
@@ -8535,6 +8554,120 @@
     </w:lvl>
   </w:abstractNum>
   <w:abstractNum w:abstractNumId="5" w15:restartNumberingAfterBreak="0">
+    <w:nsid w:val="268C0B3A"/>
+    <w:multiLevelType w:val="hybridMultilevel"/>
+    <w:tmpl w:val="C4E664BC"/>
+    <w:lvl w:ilvl="0" w:tplc="76C4B18A">
+      <w:start w:val="1"/>
+      <w:numFmt w:val="decimal"/>
+      <w:lvlText w:val="%1"/>
+      <w:lvlJc w:val="left"/>
+      <w:pPr>
+        <w:ind w:left="1069" w:hanging="360"/>
+      </w:pPr>
+      <w:rPr>
+        <w:rFonts w:hint="default"/>
+        <w:spacing w:val="0"/>
+      </w:rPr>
+    </w:lvl>
+    <w:lvl w:ilvl="1" w:tplc="FFFFFFFF">
+      <w:start w:val="1"/>
+      <w:numFmt w:val="bullet"/>
+      <w:lvlText w:val="o"/>
+      <w:lvlJc w:val="left"/>
+      <w:pPr>
+        <w:ind w:left="1440" w:hanging="360"/>
+      </w:pPr>
+      <w:rPr>
+        <w:rFonts w:ascii="Courier New" w:hAnsi="Courier New" w:cs="Courier New" w:hint="default"/>
+      </w:rPr>
+    </w:lvl>
+    <w:lvl w:ilvl="2" w:tplc="FFFFFFFF" w:tentative="1">
+      <w:start w:val="1"/>
+      <w:numFmt w:val="bullet"/>
+      <w:lvlText w:val=""/>
+      <w:lvlJc w:val="left"/>
+      <w:pPr>
+        <w:ind w:left="2160" w:hanging="360"/>
+      </w:pPr>
+      <w:rPr>
+        <w:rFonts w:ascii="Wingdings" w:hAnsi="Wingdings" w:hint="default"/>
+      </w:rPr>
+    </w:lvl>
+    <w:lvl w:ilvl="3" w:tplc="FFFFFFFF" w:tentative="1">
+      <w:start w:val="1"/>
+      <w:numFmt w:val="bullet"/>
+      <w:lvlText w:val=""/>
+      <w:lvlJc w:val="left"/>
+      <w:pPr>
+        <w:ind w:left="2880" w:hanging="360"/>
+      </w:pPr>
+      <w:rPr>
+        <w:rFonts w:ascii="Symbol" w:hAnsi="Symbol" w:hint="default"/>
+      </w:rPr>
+    </w:lvl>
+    <w:lvl w:ilvl="4" w:tplc="FFFFFFFF" w:tentative="1">
+      <w:start w:val="1"/>
+      <w:numFmt w:val="bullet"/>
+      <w:lvlText w:val="o"/>
+      <w:lvlJc w:val="left"/>
+      <w:pPr>
+        <w:ind w:left="3600" w:hanging="360"/>
+      </w:pPr>
+      <w:rPr>
+        <w:rFonts w:ascii="Courier New" w:hAnsi="Courier New" w:cs="Courier New" w:hint="default"/>
+      </w:rPr>
+    </w:lvl>
+    <w:lvl w:ilvl="5" w:tplc="FFFFFFFF" w:tentative="1">
+      <w:start w:val="1"/>
+      <w:numFmt w:val="bullet"/>
+      <w:lvlText w:val=""/>
+      <w:lvlJc w:val="left"/>
+      <w:pPr>
+        <w:ind w:left="4320" w:hanging="360"/>
+      </w:pPr>
+      <w:rPr>
+        <w:rFonts w:ascii="Wingdings" w:hAnsi="Wingdings" w:hint="default"/>
+      </w:rPr>
+    </w:lvl>
+    <w:lvl w:ilvl="6" w:tplc="FFFFFFFF" w:tentative="1">
+      <w:start w:val="1"/>
+      <w:numFmt w:val="bullet"/>
+      <w:lvlText w:val=""/>
+      <w:lvlJc w:val="left"/>
+      <w:pPr>
+        <w:ind w:left="5040" w:hanging="360"/>
+      </w:pPr>
+      <w:rPr>
+        <w:rFonts w:ascii="Symbol" w:hAnsi="Symbol" w:hint="default"/>
+      </w:rPr>
+    </w:lvl>
+    <w:lvl w:ilvl="7" w:tplc="FFFFFFFF" w:tentative="1">
+      <w:start w:val="1"/>
+      <w:numFmt w:val="bullet"/>
+      <w:lvlText w:val="o"/>
+      <w:lvlJc w:val="left"/>
+      <w:pPr>
+        <w:ind w:left="5760" w:hanging="360"/>
+      </w:pPr>
+      <w:rPr>
+        <w:rFonts w:ascii="Courier New" w:hAnsi="Courier New" w:cs="Courier New" w:hint="default"/>
+      </w:rPr>
+    </w:lvl>
+    <w:lvl w:ilvl="8" w:tplc="FFFFFFFF" w:tentative="1">
+      <w:start w:val="1"/>
+      <w:numFmt w:val="bullet"/>
+      <w:lvlText w:val=""/>
+      <w:lvlJc w:val="left"/>
+      <w:pPr>
+        <w:ind w:left="6480" w:hanging="360"/>
+      </w:pPr>
+      <w:rPr>
+        <w:rFonts w:ascii="Wingdings" w:hAnsi="Wingdings" w:hint="default"/>
+      </w:rPr>
+    </w:lvl>
+  </w:abstractNum>
+  <w:abstractNum w:abstractNumId="6" w15:restartNumberingAfterBreak="0">
     <w:nsid w:val="55F44392"/>
     <w:multiLevelType w:val="hybridMultilevel"/>
     <w:tmpl w:val="D76CC254"/>
@@ -8624,7 +8757,7 @@
       </w:pPr>
     </w:lvl>
   </w:abstractNum>
-  <w:abstractNum w:abstractNumId="6" w15:restartNumberingAfterBreak="0">
+  <w:abstractNum w:abstractNumId="7" w15:restartNumberingAfterBreak="0">
     <w:nsid w:val="5E43054B"/>
     <w:multiLevelType w:val="hybridMultilevel"/>
     <w:tmpl w:val="48181E44"/>
@@ -8714,7 +8847,7 @@
       </w:pPr>
     </w:lvl>
   </w:abstractNum>
-  <w:abstractNum w:abstractNumId="7" w15:restartNumberingAfterBreak="0">
+  <w:abstractNum w:abstractNumId="8" w15:restartNumberingAfterBreak="0">
     <w:nsid w:val="75592B82"/>
     <w:multiLevelType w:val="multilevel"/>
     <w:tmpl w:val="98EE6202"/>
@@ -8828,7 +8961,7 @@
       </w:rPr>
     </w:lvl>
   </w:abstractNum>
-  <w:abstractNum w:abstractNumId="8" w15:restartNumberingAfterBreak="0">
+  <w:abstractNum w:abstractNumId="9" w15:restartNumberingAfterBreak="0">
     <w:nsid w:val="7C7D27F9"/>
     <w:multiLevelType w:val="multilevel"/>
     <w:tmpl w:val="6D1C5E18"/>
@@ -9002,7 +9135,7 @@
     </w:lvlOverride>
   </w:num>
   <w:num w:numId="3" w16cid:durableId="544146849">
-    <w:abstractNumId w:val="8"/>
+    <w:abstractNumId w:val="9"/>
     <w:lvlOverride w:ilvl="0">
       <w:startOverride w:val="3"/>
     </w:lvlOverride>
@@ -9035,10 +9168,10 @@
     <w:abstractNumId w:val="3"/>
   </w:num>
   <w:num w:numId="5" w16cid:durableId="1879270580">
-    <w:abstractNumId w:val="6"/>
+    <w:abstractNumId w:val="7"/>
   </w:num>
   <w:num w:numId="6" w16cid:durableId="1038051250">
-    <w:abstractNumId w:val="5"/>
+    <w:abstractNumId w:val="6"/>
   </w:num>
   <w:num w:numId="7" w16cid:durableId="1707021534">
     <w:abstractNumId w:val="4"/>
@@ -9047,7 +9180,10 @@
     <w:abstractNumId w:val="2"/>
   </w:num>
   <w:num w:numId="9" w16cid:durableId="1415513405">
-    <w:abstractNumId w:val="7"/>
+    <w:abstractNumId w:val="8"/>
+  </w:num>
+  <w:num w:numId="10" w16cid:durableId="1881745085">
+    <w:abstractNumId w:val="5"/>
   </w:num>
 </w:numbering>
 </file>

</xml_diff>